<commit_message>
Add faceted subplots for agent parameters
</commit_message>
<xml_diff>
--- a/smartcab_report.docx
+++ b/smartcab_report.docx
@@ -51,106 +51,28 @@
         <w:spacing w:after="225"/>
         <w:textAlignment w:val="baseline"/>
         <w:rPr>
+          <w:rFonts w:ascii="inherit" w:hAnsi="inherit" w:cs="Times New Roman" w:hint="eastAsia"/>
+          <w:color w:val="4F4F4F"/>
+          <w:sz w:val="23"/>
+          <w:szCs w:val="23"/>
+        </w:rPr>
+      </w:pPr>
+      <w:r>
+        <w:rPr>
           <w:rFonts w:ascii="inherit" w:hAnsi="inherit" w:cs="Times New Roman"/>
           <w:color w:val="4F4F4F"/>
           <w:sz w:val="23"/>
           <w:szCs w:val="23"/>
         </w:rPr>
-      </w:pPr>
-      <w:r>
-        <w:rPr>
-          <w:rFonts w:ascii="inherit" w:hAnsi="inherit" w:cs="Times New Roman"/>
-          <w:color w:val="4F4F4F"/>
-          <w:sz w:val="23"/>
-          <w:szCs w:val="23"/>
-        </w:rPr>
         <w:t>Implement the basic driving agent, which processes the following inputs at each time step:</w:t>
       </w:r>
     </w:p>
     <w:p>
       <w:pPr>
-        <w:numPr>
-          <w:ilvl w:val="0"/>
-          <w:numId w:val="1"/>
-        </w:numPr>
-        <w:shd w:val="clear" w:color="auto" w:fill="FFFFFF"/>
-        <w:ind w:left="0"/>
-        <w:textAlignment w:val="baseline"/>
-        <w:rPr>
-          <w:rFonts w:ascii="inherit" w:eastAsia="Times New Roman" w:hAnsi="inherit" w:cs="Times New Roman"/>
-          <w:color w:val="4F4F4F"/>
-          <w:sz w:val="23"/>
-          <w:szCs w:val="23"/>
-        </w:rPr>
-      </w:pPr>
-      <w:r>
-        <w:rPr>
-          <w:rFonts w:ascii="inherit" w:eastAsia="Times New Roman" w:hAnsi="inherit" w:cs="Times New Roman"/>
-          <w:color w:val="4F4F4F"/>
-          <w:sz w:val="23"/>
-          <w:szCs w:val="23"/>
-        </w:rPr>
-        <w:t>Next waypoint location, relative to its current location and heading,</w:t>
-      </w:r>
-    </w:p>
-    <w:p>
-      <w:pPr>
-        <w:numPr>
-          <w:ilvl w:val="0"/>
-          <w:numId w:val="1"/>
-        </w:numPr>
-        <w:shd w:val="clear" w:color="auto" w:fill="FFFFFF"/>
-        <w:ind w:left="0"/>
-        <w:textAlignment w:val="baseline"/>
-        <w:rPr>
-          <w:rFonts w:ascii="inherit" w:eastAsia="Times New Roman" w:hAnsi="inherit" w:cs="Times New Roman"/>
-          <w:color w:val="4F4F4F"/>
-          <w:sz w:val="23"/>
-          <w:szCs w:val="23"/>
-        </w:rPr>
-      </w:pPr>
-      <w:r>
-        <w:rPr>
-          <w:rFonts w:ascii="inherit" w:eastAsia="Times New Roman" w:hAnsi="inherit" w:cs="Times New Roman"/>
-          <w:color w:val="4F4F4F"/>
-          <w:sz w:val="23"/>
-          <w:szCs w:val="23"/>
-        </w:rPr>
-        <w:t>Intersection state (traffic light and presence of cars), and,</w:t>
-      </w:r>
-    </w:p>
-    <w:p>
-      <w:pPr>
-        <w:numPr>
-          <w:ilvl w:val="0"/>
-          <w:numId w:val="1"/>
-        </w:numPr>
-        <w:shd w:val="clear" w:color="auto" w:fill="FFFFFF"/>
-        <w:ind w:left="0"/>
-        <w:textAlignment w:val="baseline"/>
-        <w:rPr>
-          <w:rFonts w:ascii="inherit" w:eastAsia="Times New Roman" w:hAnsi="inherit" w:cs="Times New Roman"/>
-          <w:color w:val="4F4F4F"/>
-          <w:sz w:val="23"/>
-          <w:szCs w:val="23"/>
-        </w:rPr>
-      </w:pPr>
-      <w:r>
-        <w:rPr>
-          <w:rFonts w:ascii="inherit" w:eastAsia="Times New Roman" w:hAnsi="inherit" w:cs="Times New Roman"/>
-          <w:color w:val="4F4F4F"/>
-          <w:sz w:val="23"/>
-          <w:szCs w:val="23"/>
-        </w:rPr>
-        <w:t>Current deadline value (time steps remaining),</w:t>
-      </w:r>
-    </w:p>
-    <w:p>
-      <w:pPr>
-        <w:shd w:val="clear" w:color="auto" w:fill="FFFFFF"/>
-        <w:textAlignment w:val="baseline"/>
-        <w:rPr>
-          <w:rFonts w:ascii="inherit" w:hAnsi="inherit" w:cs="Times New Roman"/>
+        <w:shd w:val="clear" w:color="auto" w:fill="FFFFFF"/>
+        <w:textAlignment w:val="baseline"/>
+        <w:rPr>
+          <w:rFonts w:ascii="inherit" w:hAnsi="inherit" w:cs="Times New Roman" w:hint="eastAsia"/>
           <w:color w:val="4F4F4F"/>
           <w:sz w:val="23"/>
           <w:szCs w:val="23"/>
@@ -191,7 +113,7 @@
         <w:shd w:val="clear" w:color="auto" w:fill="FFFFFF"/>
         <w:textAlignment w:val="baseline"/>
         <w:rPr>
-          <w:rFonts w:ascii="inherit" w:hAnsi="inherit" w:cs="Times New Roman"/>
+          <w:rFonts w:ascii="inherit" w:hAnsi="inherit" w:cs="Times New Roman" w:hint="eastAsia"/>
           <w:color w:val="4F4F4F"/>
           <w:sz w:val="23"/>
           <w:szCs w:val="23"/>
@@ -305,6 +227,104 @@
         <w:shd w:val="clear" w:color="auto" w:fill="FFFFFF"/>
         <w:textAlignment w:val="baseline"/>
         <w:rPr>
+          <w:rFonts w:ascii="inherit" w:hAnsi="inherit" w:cs="Times New Roman" w:hint="eastAsia"/>
+          <w:i/>
+          <w:iCs/>
+          <w:color w:val="4F4F4F"/>
+          <w:sz w:val="23"/>
+          <w:szCs w:val="23"/>
+          <w:bdr w:val="none" w:sz="0" w:space="0" w:color="auto" w:frame="1"/>
+        </w:rPr>
+      </w:pPr>
+    </w:p>
+    <w:p>
+      <w:pPr>
+        <w:shd w:val="clear" w:color="auto" w:fill="FFFFFF"/>
+        <w:textAlignment w:val="baseline"/>
+        <w:rPr>
+          <w:rFonts w:ascii="inherit" w:hAnsi="inherit" w:cs="Times New Roman" w:hint="eastAsia"/>
+          <w:i/>
+          <w:iCs/>
+          <w:color w:val="4F4F4F"/>
+          <w:sz w:val="23"/>
+          <w:szCs w:val="23"/>
+          <w:bdr w:val="none" w:sz="0" w:space="0" w:color="auto" w:frame="1"/>
+        </w:rPr>
+      </w:pPr>
+    </w:p>
+    <w:p>
+      <w:pPr>
+        <w:pStyle w:val="Heading1"/>
+        <w:rPr>
+          <w:bdr w:val="none" w:sz="0" w:space="0" w:color="auto" w:frame="1"/>
+        </w:rPr>
+      </w:pPr>
+      <w:r>
+        <w:rPr>
+          <w:bdr w:val="none" w:sz="0" w:space="0" w:color="auto" w:frame="1"/>
+        </w:rPr>
+        <w:t>Introduction</w:t>
+      </w:r>
+    </w:p>
+    <w:p>
+      <w:pPr>
+        <w:shd w:val="clear" w:color="auto" w:fill="FFFFFF"/>
+        <w:textAlignment w:val="baseline"/>
+        <w:rPr>
+          <w:rFonts w:ascii="inherit" w:hAnsi="inherit" w:cs="Times New Roman" w:hint="eastAsia"/>
+          <w:iCs/>
+          <w:color w:val="4F4F4F"/>
+          <w:sz w:val="23"/>
+          <w:szCs w:val="23"/>
+          <w:bdr w:val="none" w:sz="0" w:space="0" w:color="auto" w:frame="1"/>
+        </w:rPr>
+      </w:pPr>
+    </w:p>
+    <w:p>
+      <w:pPr>
+        <w:shd w:val="clear" w:color="auto" w:fill="FFFFFF"/>
+        <w:textAlignment w:val="baseline"/>
+        <w:rPr>
+          <w:rFonts w:ascii="inherit" w:hAnsi="inherit" w:cs="Times New Roman" w:hint="eastAsia"/>
+          <w:iCs/>
+          <w:color w:val="4F4F4F"/>
+          <w:sz w:val="23"/>
+          <w:szCs w:val="23"/>
+          <w:bdr w:val="none" w:sz="0" w:space="0" w:color="auto" w:frame="1"/>
+        </w:rPr>
+      </w:pPr>
+    </w:p>
+    <w:p>
+      <w:pPr>
+        <w:pStyle w:val="Heading1"/>
+        <w:rPr>
+          <w:rFonts w:ascii="Times" w:hAnsi="Times" w:cstheme="minorBidi"/>
+          <w:color w:val="auto"/>
+          <w:sz w:val="27"/>
+          <w:szCs w:val="27"/>
+          <w:bdr w:val="none" w:sz="0" w:space="0" w:color="auto" w:frame="1"/>
+        </w:rPr>
+      </w:pPr>
+      <w:r>
+        <w:rPr>
+          <w:bdr w:val="none" w:sz="0" w:space="0" w:color="auto" w:frame="1"/>
+        </w:rPr>
+        <w:t>Initial Behavior</w:t>
+      </w:r>
+    </w:p>
+    <w:p>
+      <w:pPr>
+        <w:shd w:val="clear" w:color="auto" w:fill="FFFFFF"/>
+        <w:textAlignment w:val="baseline"/>
+        <w:rPr>
+          <w:rFonts w:ascii="inherit" w:hAnsi="inherit" w:cs="Times New Roman" w:hint="eastAsia"/>
+          <w:color w:val="4F4F4F"/>
+          <w:sz w:val="23"/>
+          <w:szCs w:val="23"/>
+        </w:rPr>
+      </w:pPr>
+      <w:r>
+        <w:rPr>
           <w:rFonts w:ascii="inherit" w:hAnsi="inherit" w:cs="Times New Roman"/>
           <w:i/>
           <w:iCs/>
@@ -313,129 +333,6 @@
           <w:szCs w:val="23"/>
           <w:bdr w:val="none" w:sz="0" w:space="0" w:color="auto" w:frame="1"/>
         </w:rPr>
-      </w:pPr>
-    </w:p>
-    <w:p>
-      <w:pPr>
-        <w:shd w:val="clear" w:color="auto" w:fill="FFFFFF"/>
-        <w:textAlignment w:val="baseline"/>
-        <w:rPr>
-          <w:rFonts w:ascii="inherit" w:hAnsi="inherit" w:cs="Times New Roman"/>
-          <w:i/>
-          <w:iCs/>
-          <w:color w:val="4F4F4F"/>
-          <w:sz w:val="23"/>
-          <w:szCs w:val="23"/>
-          <w:bdr w:val="none" w:sz="0" w:space="0" w:color="auto" w:frame="1"/>
-        </w:rPr>
-      </w:pPr>
-    </w:p>
-    <w:p>
-      <w:pPr>
-        <w:pStyle w:val="Heading3"/>
-        <w:rPr>
-          <w:bdr w:val="none" w:sz="0" w:space="0" w:color="auto" w:frame="1"/>
-        </w:rPr>
-      </w:pPr>
-      <w:r>
-        <w:rPr>
-          <w:bdr w:val="none" w:sz="0" w:space="0" w:color="auto" w:frame="1"/>
-        </w:rPr>
-        <w:t>Introduction</w:t>
-      </w:r>
-    </w:p>
-    <w:p>
-      <w:pPr>
-        <w:shd w:val="clear" w:color="auto" w:fill="FFFFFF"/>
-        <w:textAlignment w:val="baseline"/>
-        <w:rPr>
-          <w:rFonts w:ascii="inherit" w:hAnsi="inherit" w:cs="Times New Roman"/>
-          <w:i/>
-          <w:iCs/>
-          <w:color w:val="4F4F4F"/>
-          <w:sz w:val="23"/>
-          <w:szCs w:val="23"/>
-          <w:bdr w:val="none" w:sz="0" w:space="0" w:color="auto" w:frame="1"/>
-        </w:rPr>
-      </w:pPr>
-    </w:p>
-    <w:p>
-      <w:pPr>
-        <w:shd w:val="clear" w:color="auto" w:fill="FFFFFF"/>
-        <w:textAlignment w:val="baseline"/>
-        <w:rPr>
-          <w:rFonts w:ascii="inherit" w:hAnsi="inherit" w:cs="Times New Roman"/>
-          <w:iCs/>
-          <w:color w:val="4F4F4F"/>
-          <w:sz w:val="23"/>
-          <w:szCs w:val="23"/>
-          <w:bdr w:val="none" w:sz="0" w:space="0" w:color="auto" w:frame="1"/>
-        </w:rPr>
-      </w:pPr>
-    </w:p>
-    <w:p>
-      <w:pPr>
-        <w:shd w:val="clear" w:color="auto" w:fill="FFFFFF"/>
-        <w:textAlignment w:val="baseline"/>
-        <w:rPr>
-          <w:rFonts w:ascii="inherit" w:hAnsi="inherit" w:cs="Times New Roman"/>
-          <w:iCs/>
-          <w:color w:val="4F4F4F"/>
-          <w:sz w:val="23"/>
-          <w:szCs w:val="23"/>
-          <w:bdr w:val="none" w:sz="0" w:space="0" w:color="auto" w:frame="1"/>
-        </w:rPr>
-      </w:pPr>
-    </w:p>
-    <w:p>
-      <w:pPr>
-        <w:shd w:val="clear" w:color="auto" w:fill="FFFFFF"/>
-        <w:textAlignment w:val="baseline"/>
-        <w:rPr>
-          <w:rFonts w:ascii="inherit" w:hAnsi="inherit" w:cs="Times New Roman"/>
-          <w:iCs/>
-          <w:color w:val="4F4F4F"/>
-          <w:sz w:val="23"/>
-          <w:szCs w:val="23"/>
-          <w:bdr w:val="none" w:sz="0" w:space="0" w:color="auto" w:frame="1"/>
-        </w:rPr>
-      </w:pPr>
-    </w:p>
-    <w:p>
-      <w:pPr>
-        <w:pStyle w:val="Heading3"/>
-        <w:rPr>
-          <w:bdr w:val="none" w:sz="0" w:space="0" w:color="auto" w:frame="1"/>
-        </w:rPr>
-      </w:pPr>
-      <w:r>
-        <w:rPr>
-          <w:bdr w:val="none" w:sz="0" w:space="0" w:color="auto" w:frame="1"/>
-        </w:rPr>
-        <w:t>Initial Behavior</w:t>
-      </w:r>
-    </w:p>
-    <w:p>
-      <w:pPr>
-        <w:shd w:val="clear" w:color="auto" w:fill="FFFFFF"/>
-        <w:textAlignment w:val="baseline"/>
-        <w:rPr>
-          <w:rFonts w:ascii="inherit" w:hAnsi="inherit" w:cs="Times New Roman"/>
-          <w:color w:val="4F4F4F"/>
-          <w:sz w:val="23"/>
-          <w:szCs w:val="23"/>
-        </w:rPr>
-      </w:pPr>
-      <w:r>
-        <w:rPr>
-          <w:rFonts w:ascii="inherit" w:hAnsi="inherit" w:cs="Times New Roman"/>
-          <w:i/>
-          <w:iCs/>
-          <w:color w:val="4F4F4F"/>
-          <w:sz w:val="23"/>
-          <w:szCs w:val="23"/>
-          <w:bdr w:val="none" w:sz="0" w:space="0" w:color="auto" w:frame="1"/>
-        </w:rPr>
         <w:t>In your report, mention what you see in the agent’s behavior. Does it eventually make it to the target location?</w:t>
       </w:r>
     </w:p>
@@ -453,7 +350,6 @@
         <w:t xml:space="preserve"> window) doesn’t move. Regardless of the time limit, the cab does not make it to the target destination.</w:t>
       </w:r>
     </w:p>
-    <w:p/>
     <w:p>
       <w:pPr>
         <w:shd w:val="clear" w:color="auto" w:fill="FFFFFF"/>
@@ -469,15 +365,7 @@
           <w:szCs w:val="27"/>
         </w:rPr>
       </w:pPr>
-      <w:bookmarkStart w:id="0" w:name="_GoBack"/>
-      <w:bookmarkEnd w:id="0"/>
-    </w:p>
-    <w:p>
-      <w:pPr>
-        <w:shd w:val="clear" w:color="auto" w:fill="FFFFFF"/>
-        <w:spacing w:before="225" w:after="75"/>
-        <w:textAlignment w:val="baseline"/>
-        <w:outlineLvl w:val="2"/>
+      <w:r>
         <w:rPr>
           <w:rFonts w:ascii="inherit" w:eastAsia="Times New Roman" w:hAnsi="inherit" w:cs="Times New Roman"/>
           <w:b/>
@@ -486,8 +374,354 @@
           <w:sz w:val="27"/>
           <w:szCs w:val="27"/>
         </w:rPr>
-      </w:pPr>
-      <w:r>
+        <w:t>Identify and update state</w:t>
+      </w:r>
+    </w:p>
+    <w:p>
+      <w:pPr>
+        <w:shd w:val="clear" w:color="auto" w:fill="FFFFFF"/>
+        <w:spacing w:after="225"/>
+        <w:textAlignment w:val="baseline"/>
+        <w:rPr>
+          <w:rFonts w:ascii="inherit" w:hAnsi="inherit" w:cs="Times New Roman" w:hint="eastAsia"/>
+          <w:color w:val="4F4F4F"/>
+          <w:sz w:val="23"/>
+          <w:szCs w:val="23"/>
+        </w:rPr>
+      </w:pPr>
+      <w:r>
+        <w:rPr>
+          <w:rFonts w:ascii="inherit" w:hAnsi="inherit" w:cs="Times New Roman"/>
+          <w:color w:val="4F4F4F"/>
+          <w:sz w:val="23"/>
+          <w:szCs w:val="23"/>
+        </w:rPr>
+        <w:t xml:space="preserve">Identify a set of states that you think are appropriate for modeling the driving agent. The main </w:t>
+      </w:r>
+      <w:proofErr w:type="gramStart"/>
+      <w:r>
+        <w:rPr>
+          <w:rFonts w:ascii="inherit" w:hAnsi="inherit" w:cs="Times New Roman"/>
+          <w:color w:val="4F4F4F"/>
+          <w:sz w:val="23"/>
+          <w:szCs w:val="23"/>
+        </w:rPr>
+        <w:t>source of state variables are</w:t>
+      </w:r>
+      <w:proofErr w:type="gramEnd"/>
+      <w:r>
+        <w:rPr>
+          <w:rFonts w:ascii="inherit" w:hAnsi="inherit" w:cs="Times New Roman"/>
+          <w:color w:val="4F4F4F"/>
+          <w:sz w:val="23"/>
+          <w:szCs w:val="23"/>
+        </w:rPr>
+        <w:t xml:space="preserve"> current inputs, but not all of them may be worth representing. Also, you can choose to explicitly define states, or use some combination (vector) of inputs as an implicit state.</w:t>
+      </w:r>
+    </w:p>
+    <w:p>
+      <w:pPr>
+        <w:shd w:val="clear" w:color="auto" w:fill="FFFFFF"/>
+        <w:spacing w:after="225"/>
+        <w:textAlignment w:val="baseline"/>
+        <w:rPr>
+          <w:rFonts w:ascii="inherit" w:hAnsi="inherit" w:cs="Times New Roman" w:hint="eastAsia"/>
+          <w:color w:val="4F4F4F"/>
+          <w:sz w:val="23"/>
+          <w:szCs w:val="23"/>
+        </w:rPr>
+      </w:pPr>
+      <w:r>
+        <w:rPr>
+          <w:rFonts w:ascii="inherit" w:hAnsi="inherit" w:cs="Times New Roman"/>
+          <w:color w:val="4F4F4F"/>
+          <w:sz w:val="23"/>
+          <w:szCs w:val="23"/>
+        </w:rPr>
+        <w:t>At each time step, process the inputs and update the current state. Run it again (and as often as you need) to observe how the reported state changes through the run.</w:t>
+      </w:r>
+    </w:p>
+    <w:p>
+      <w:pPr>
+        <w:shd w:val="clear" w:color="auto" w:fill="FFFFFF"/>
+        <w:textAlignment w:val="baseline"/>
+        <w:rPr>
+          <w:rFonts w:ascii="inherit" w:hAnsi="inherit" w:cs="Times New Roman" w:hint="eastAsia"/>
+          <w:i/>
+          <w:iCs/>
+          <w:color w:val="4F4F4F"/>
+          <w:sz w:val="23"/>
+          <w:szCs w:val="23"/>
+          <w:bdr w:val="none" w:sz="0" w:space="0" w:color="auto" w:frame="1"/>
+        </w:rPr>
+      </w:pPr>
+      <w:r>
+        <w:rPr>
+          <w:rFonts w:ascii="inherit" w:hAnsi="inherit" w:cs="Times New Roman"/>
+          <w:i/>
+          <w:iCs/>
+          <w:color w:val="4F4F4F"/>
+          <w:sz w:val="23"/>
+          <w:szCs w:val="23"/>
+          <w:bdr w:val="none" w:sz="0" w:space="0" w:color="auto" w:frame="1"/>
+        </w:rPr>
+        <w:t>Justify why you picked these set of states, and how they model the agent and its environment.</w:t>
+      </w:r>
+    </w:p>
+    <w:p>
+      <w:pPr>
+        <w:shd w:val="clear" w:color="auto" w:fill="FFFFFF"/>
+        <w:textAlignment w:val="baseline"/>
+        <w:rPr>
+          <w:rFonts w:ascii="inherit" w:hAnsi="inherit" w:cs="Times New Roman" w:hint="eastAsia"/>
+          <w:i/>
+          <w:iCs/>
+          <w:color w:val="4F4F4F"/>
+          <w:sz w:val="23"/>
+          <w:szCs w:val="23"/>
+          <w:bdr w:val="none" w:sz="0" w:space="0" w:color="auto" w:frame="1"/>
+        </w:rPr>
+      </w:pPr>
+    </w:p>
+    <w:p>
+      <w:pPr>
+        <w:numPr>
+          <w:ilvl w:val="0"/>
+          <w:numId w:val="1"/>
+        </w:numPr>
+        <w:shd w:val="clear" w:color="auto" w:fill="FFFFFF"/>
+        <w:ind w:left="0"/>
+        <w:textAlignment w:val="baseline"/>
+        <w:rPr>
+          <w:rFonts w:ascii="inherit" w:eastAsia="Times New Roman" w:hAnsi="inherit" w:cs="Times New Roman"/>
+          <w:color w:val="4F4F4F"/>
+          <w:sz w:val="23"/>
+          <w:szCs w:val="23"/>
+        </w:rPr>
+      </w:pPr>
+      <w:r>
+        <w:rPr>
+          <w:rFonts w:ascii="inherit" w:eastAsia="Times New Roman" w:hAnsi="inherit" w:cs="Times New Roman"/>
+          <w:color w:val="4F4F4F"/>
+          <w:sz w:val="23"/>
+          <w:szCs w:val="23"/>
+        </w:rPr>
+        <w:t>Traffic light value</w:t>
+      </w:r>
+    </w:p>
+    <w:p>
+      <w:pPr>
+        <w:numPr>
+          <w:ilvl w:val="0"/>
+          <w:numId w:val="1"/>
+        </w:numPr>
+        <w:shd w:val="clear" w:color="auto" w:fill="FFFFFF"/>
+        <w:ind w:left="0"/>
+        <w:textAlignment w:val="baseline"/>
+        <w:rPr>
+          <w:rFonts w:ascii="inherit" w:eastAsia="Times New Roman" w:hAnsi="inherit" w:cs="Times New Roman"/>
+          <w:color w:val="4F4F4F"/>
+          <w:sz w:val="23"/>
+          <w:szCs w:val="23"/>
+        </w:rPr>
+      </w:pPr>
+      <w:r>
+        <w:rPr>
+          <w:rFonts w:ascii="inherit" w:eastAsia="Times New Roman" w:hAnsi="inherit" w:cs="Times New Roman"/>
+          <w:color w:val="4F4F4F"/>
+          <w:sz w:val="23"/>
+          <w:szCs w:val="23"/>
+        </w:rPr>
+        <w:t>Car present</w:t>
+      </w:r>
+    </w:p>
+    <w:p>
+      <w:pPr>
+        <w:numPr>
+          <w:ilvl w:val="0"/>
+          <w:numId w:val="1"/>
+        </w:numPr>
+        <w:shd w:val="clear" w:color="auto" w:fill="FFFFFF"/>
+        <w:ind w:left="0"/>
+        <w:textAlignment w:val="baseline"/>
+        <w:rPr>
+          <w:rFonts w:ascii="inherit" w:eastAsia="Times New Roman" w:hAnsi="inherit" w:cs="Times New Roman"/>
+          <w:color w:val="4F4F4F"/>
+          <w:sz w:val="23"/>
+          <w:szCs w:val="23"/>
+        </w:rPr>
+      </w:pPr>
+      <w:r>
+        <w:rPr>
+          <w:rFonts w:ascii="inherit" w:eastAsia="Times New Roman" w:hAnsi="inherit" w:cs="Times New Roman"/>
+          <w:color w:val="4F4F4F"/>
+          <w:sz w:val="23"/>
+          <w:szCs w:val="23"/>
+        </w:rPr>
+        <w:t>Time steps remaining</w:t>
+      </w:r>
+    </w:p>
+    <w:p>
+      <w:pPr>
+        <w:numPr>
+          <w:ilvl w:val="0"/>
+          <w:numId w:val="1"/>
+        </w:numPr>
+        <w:shd w:val="clear" w:color="auto" w:fill="FFFFFF"/>
+        <w:ind w:left="0"/>
+        <w:textAlignment w:val="baseline"/>
+        <w:rPr>
+          <w:rFonts w:ascii="inherit" w:eastAsia="Times New Roman" w:hAnsi="inherit" w:cs="Times New Roman"/>
+          <w:color w:val="4F4F4F"/>
+          <w:sz w:val="23"/>
+          <w:szCs w:val="23"/>
+        </w:rPr>
+      </w:pPr>
+      <w:r>
+        <w:rPr>
+          <w:rFonts w:ascii="inherit" w:eastAsia="Times New Roman" w:hAnsi="inherit" w:cs="Times New Roman"/>
+          <w:color w:val="4F4F4F"/>
+          <w:sz w:val="23"/>
+          <w:szCs w:val="23"/>
+        </w:rPr>
+        <w:t>Number of steps moved forward in single direction</w:t>
+      </w:r>
+    </w:p>
+    <w:p>
+      <w:pPr>
+        <w:numPr>
+          <w:ilvl w:val="0"/>
+          <w:numId w:val="1"/>
+        </w:numPr>
+        <w:shd w:val="clear" w:color="auto" w:fill="FFFFFF"/>
+        <w:ind w:left="0"/>
+        <w:textAlignment w:val="baseline"/>
+        <w:rPr>
+          <w:rFonts w:ascii="inherit" w:eastAsia="Times New Roman" w:hAnsi="inherit" w:cs="Times New Roman"/>
+          <w:color w:val="4F4F4F"/>
+          <w:sz w:val="23"/>
+          <w:szCs w:val="23"/>
+        </w:rPr>
+      </w:pPr>
+      <w:r>
+        <w:rPr>
+          <w:rFonts w:ascii="inherit" w:eastAsia="Times New Roman" w:hAnsi="inherit" w:cs="Times New Roman"/>
+          <w:color w:val="4F4F4F"/>
+          <w:sz w:val="23"/>
+          <w:szCs w:val="23"/>
+        </w:rPr>
+        <w:t>Reward</w:t>
+      </w:r>
+    </w:p>
+    <w:p>
+      <w:pPr>
+        <w:shd w:val="clear" w:color="auto" w:fill="FFFFFF"/>
+        <w:textAlignment w:val="baseline"/>
+        <w:rPr>
+          <w:rFonts w:ascii="inherit" w:hAnsi="inherit" w:cs="Times New Roman" w:hint="eastAsia"/>
+          <w:i/>
+          <w:iCs/>
+          <w:color w:val="4F4F4F"/>
+          <w:sz w:val="23"/>
+          <w:szCs w:val="23"/>
+          <w:bdr w:val="none" w:sz="0" w:space="0" w:color="auto" w:frame="1"/>
+        </w:rPr>
+      </w:pPr>
+    </w:p>
+    <w:p>
+      <w:pPr>
+        <w:rPr>
+          <w:bdr w:val="none" w:sz="0" w:space="0" w:color="auto" w:frame="1"/>
+        </w:rPr>
+      </w:pPr>
+      <w:r>
+        <w:rPr>
+          <w:bdr w:val="none" w:sz="0" w:space="0" w:color="auto" w:frame="1"/>
+        </w:rPr>
+        <w:lastRenderedPageBreak/>
+        <w:t xml:space="preserve">I chose to use the first two elements as they are critical for avoiding penalties for violating traffic rules, and the </w:t>
+      </w:r>
+      <w:r>
+        <w:rPr>
+          <w:bdr w:val="none" w:sz="0" w:space="0" w:color="auto" w:frame="1"/>
+        </w:rPr>
+        <w:t xml:space="preserve">remaining three </w:t>
+      </w:r>
+      <w:r>
+        <w:rPr>
+          <w:bdr w:val="none" w:sz="0" w:space="0" w:color="auto" w:frame="1"/>
+        </w:rPr>
+        <w:t xml:space="preserve">elements, as they could potentially be useful in allowing the </w:t>
+      </w:r>
+      <w:proofErr w:type="spellStart"/>
+      <w:r>
+        <w:rPr>
+          <w:bdr w:val="none" w:sz="0" w:space="0" w:color="auto" w:frame="1"/>
+        </w:rPr>
+        <w:t>smartcab</w:t>
+      </w:r>
+      <w:proofErr w:type="spellEnd"/>
+      <w:r>
+        <w:rPr>
+          <w:bdr w:val="none" w:sz="0" w:space="0" w:color="auto" w:frame="1"/>
+        </w:rPr>
+        <w:t xml:space="preserve"> to reach the destination rapidly enough to earn the successfully completed reward.</w:t>
+      </w:r>
+    </w:p>
+    <w:p>
+      <w:pPr>
+        <w:rPr>
+          <w:bdr w:val="none" w:sz="0" w:space="0" w:color="auto" w:frame="1"/>
+        </w:rPr>
+      </w:pPr>
+    </w:p>
+    <w:p>
+      <w:pPr>
+        <w:rPr>
+          <w:bdr w:val="none" w:sz="0" w:space="0" w:color="auto" w:frame="1"/>
+        </w:rPr>
+      </w:pPr>
+      <w:r>
+        <w:rPr>
+          <w:bdr w:val="none" w:sz="0" w:space="0" w:color="auto" w:frame="1"/>
+        </w:rPr>
+        <w:t>Initially I included a longer list of variables (including time, number of steps in specific direction and others), but found that the cab found it difficult to learn from a much wider set of states in the q-table.</w:t>
+      </w:r>
+    </w:p>
+    <w:p>
+      <w:pPr>
+        <w:shd w:val="clear" w:color="auto" w:fill="FFFFFF"/>
+        <w:textAlignment w:val="baseline"/>
+        <w:rPr>
+          <w:rFonts w:ascii="inherit" w:hAnsi="inherit" w:cs="Times New Roman" w:hint="eastAsia"/>
+          <w:iCs/>
+          <w:color w:val="4F4F4F"/>
+          <w:sz w:val="23"/>
+          <w:szCs w:val="23"/>
+          <w:bdr w:val="none" w:sz="0" w:space="0" w:color="auto" w:frame="1"/>
+        </w:rPr>
+      </w:pPr>
+    </w:p>
+    <w:p>
+      <w:pPr>
+        <w:shd w:val="clear" w:color="auto" w:fill="FFFFFF"/>
+        <w:textAlignment w:val="baseline"/>
+        <w:rPr>
+          <w:rFonts w:ascii="inherit" w:hAnsi="inherit" w:cs="Times New Roman" w:hint="eastAsia"/>
+          <w:iCs/>
+          <w:color w:val="4F4F4F"/>
+          <w:sz w:val="23"/>
+          <w:szCs w:val="23"/>
+          <w:bdr w:val="none" w:sz="0" w:space="0" w:color="auto" w:frame="1"/>
+        </w:rPr>
+      </w:pPr>
+    </w:p>
+    <w:p>
+      <w:pPr>
+        <w:shd w:val="clear" w:color="auto" w:fill="FFFFFF"/>
+        <w:spacing w:before="225" w:after="75"/>
+        <w:textAlignment w:val="baseline"/>
+        <w:outlineLvl w:val="2"/>
         <w:rPr>
           <w:rFonts w:ascii="inherit" w:eastAsia="Times New Roman" w:hAnsi="inherit" w:cs="Times New Roman"/>
           <w:b/>
@@ -496,82 +730,113 @@
           <w:sz w:val="27"/>
           <w:szCs w:val="27"/>
         </w:rPr>
-        <w:t>Identify and update state</w:t>
-      </w:r>
-    </w:p>
-    <w:p>
-      <w:pPr>
-        <w:shd w:val="clear" w:color="auto" w:fill="FFFFFF"/>
-        <w:spacing w:after="225"/>
-        <w:textAlignment w:val="baseline"/>
-        <w:rPr>
-          <w:rFonts w:ascii="inherit" w:hAnsi="inherit" w:cs="Times New Roman"/>
-          <w:color w:val="4F4F4F"/>
-          <w:sz w:val="23"/>
-          <w:szCs w:val="23"/>
-        </w:rPr>
-      </w:pPr>
-      <w:r>
-        <w:rPr>
-          <w:rFonts w:ascii="inherit" w:hAnsi="inherit" w:cs="Times New Roman"/>
-          <w:color w:val="4F4F4F"/>
-          <w:sz w:val="23"/>
-          <w:szCs w:val="23"/>
-        </w:rPr>
-        <w:t xml:space="preserve">Identify a set of states that you think are appropriate for modeling the driving agent. The main </w:t>
-      </w:r>
-      <w:proofErr w:type="gramStart"/>
-      <w:r>
-        <w:rPr>
-          <w:rFonts w:ascii="inherit" w:hAnsi="inherit" w:cs="Times New Roman"/>
-          <w:color w:val="4F4F4F"/>
-          <w:sz w:val="23"/>
-          <w:szCs w:val="23"/>
-        </w:rPr>
-        <w:t>source of state variables are</w:t>
-      </w:r>
-      <w:proofErr w:type="gramEnd"/>
-      <w:r>
-        <w:rPr>
-          <w:rFonts w:ascii="inherit" w:hAnsi="inherit" w:cs="Times New Roman"/>
-          <w:color w:val="4F4F4F"/>
-          <w:sz w:val="23"/>
-          <w:szCs w:val="23"/>
-        </w:rPr>
-        <w:t xml:space="preserve"> current inputs, but not all of them may be worth representing. Also, you can choose to explicitly define states, or use some combination (vector) of inputs as an implicit state.</w:t>
-      </w:r>
-    </w:p>
-    <w:p>
-      <w:pPr>
-        <w:shd w:val="clear" w:color="auto" w:fill="FFFFFF"/>
-        <w:spacing w:after="225"/>
-        <w:textAlignment w:val="baseline"/>
-        <w:rPr>
-          <w:rFonts w:ascii="inherit" w:hAnsi="inherit" w:cs="Times New Roman"/>
-          <w:color w:val="4F4F4F"/>
-          <w:sz w:val="23"/>
-          <w:szCs w:val="23"/>
-        </w:rPr>
-      </w:pPr>
-      <w:r>
-        <w:rPr>
-          <w:rFonts w:ascii="inherit" w:hAnsi="inherit" w:cs="Times New Roman"/>
-          <w:color w:val="4F4F4F"/>
-          <w:sz w:val="23"/>
-          <w:szCs w:val="23"/>
-        </w:rPr>
-        <w:t>At each time step, process the inputs and update the current state. Run it again (and as often as you need) to observe how the reported state changes through the run.</w:t>
-      </w:r>
-    </w:p>
-    <w:p>
-      <w:pPr>
-        <w:shd w:val="clear" w:color="auto" w:fill="FFFFFF"/>
-        <w:textAlignment w:val="baseline"/>
-        <w:rPr>
-          <w:rFonts w:ascii="inherit" w:hAnsi="inherit" w:cs="Times New Roman"/>
-          <w:color w:val="4F4F4F"/>
-          <w:sz w:val="23"/>
-          <w:szCs w:val="23"/>
+      </w:pPr>
+      <w:r>
+        <w:rPr>
+          <w:rFonts w:ascii="inherit" w:eastAsia="Times New Roman" w:hAnsi="inherit" w:cs="Times New Roman"/>
+          <w:b/>
+          <w:bCs/>
+          <w:color w:val="2E3D49"/>
+          <w:sz w:val="27"/>
+          <w:szCs w:val="27"/>
+        </w:rPr>
+        <w:t>Implement Q-Learning</w:t>
+      </w:r>
+    </w:p>
+    <w:p>
+      <w:pPr>
+        <w:pStyle w:val="NormalWeb"/>
+        <w:shd w:val="clear" w:color="auto" w:fill="FFFFFF"/>
+        <w:spacing w:before="0" w:beforeAutospacing="0" w:after="0" w:afterAutospacing="0" w:line="383" w:lineRule="atLeast"/>
+        <w:textAlignment w:val="baseline"/>
+        <w:rPr>
+          <w:rFonts w:ascii="Helvetica" w:hAnsi="Helvetica"/>
+          <w:color w:val="4F4F4F"/>
+          <w:sz w:val="23"/>
+          <w:szCs w:val="23"/>
+        </w:rPr>
+      </w:pPr>
+      <w:r>
+        <w:rPr>
+          <w:rStyle w:val="Emphasis"/>
+          <w:rFonts w:ascii="inherit" w:hAnsi="inherit"/>
+          <w:color w:val="4F4F4F"/>
+          <w:sz w:val="23"/>
+          <w:szCs w:val="23"/>
+          <w:bdr w:val="none" w:sz="0" w:space="0" w:color="auto" w:frame="1"/>
+        </w:rPr>
+        <w:t>What changes do you notice in the agent’s behavior?</w:t>
+      </w:r>
+    </w:p>
+    <w:p>
+      <w:pPr>
+        <w:rPr>
+          <w:rFonts w:ascii="Times" w:eastAsia="Times New Roman" w:hAnsi="Times" w:cs="Times New Roman"/>
+          <w:sz w:val="20"/>
+          <w:szCs w:val="20"/>
+        </w:rPr>
+      </w:pPr>
+    </w:p>
+    <w:p>
+      <w:pPr>
+        <w:rPr>
+          <w:bdr w:val="none" w:sz="0" w:space="0" w:color="auto" w:frame="1"/>
+        </w:rPr>
+      </w:pPr>
+      <w:r>
+        <w:rPr>
+          <w:bdr w:val="none" w:sz="0" w:space="0" w:color="auto" w:frame="1"/>
+        </w:rPr>
+        <w:t>After implementing Q-Learning, I noticed that my agent seemed to improve slightly in avoiding penalties for traffic violations, but that it would also often get stuck in repetitive concentrated travel. For example, the cab would often circle in one corner of the traffic grid. Out of the trial runs, the agent started to more often reach the destination.</w:t>
+      </w:r>
+    </w:p>
+    <w:p>
+      <w:pPr>
+        <w:rPr>
+          <w:bdr w:val="none" w:sz="0" w:space="0" w:color="auto" w:frame="1"/>
+        </w:rPr>
+      </w:pPr>
+    </w:p>
+    <w:p>
+      <w:pPr>
+        <w:shd w:val="clear" w:color="auto" w:fill="FFFFFF"/>
+        <w:spacing w:before="225" w:after="75"/>
+        <w:textAlignment w:val="baseline"/>
+        <w:outlineLvl w:val="2"/>
+        <w:rPr>
+          <w:rFonts w:ascii="inherit" w:eastAsia="Times New Roman" w:hAnsi="inherit" w:cs="Times New Roman"/>
+          <w:b/>
+          <w:bCs/>
+          <w:color w:val="2E3D49"/>
+          <w:sz w:val="27"/>
+          <w:szCs w:val="27"/>
+        </w:rPr>
+      </w:pPr>
+      <w:r>
+        <w:rPr>
+          <w:rFonts w:ascii="inherit" w:eastAsia="Times New Roman" w:hAnsi="inherit" w:cs="Times New Roman"/>
+          <w:b/>
+          <w:bCs/>
+          <w:color w:val="2E3D49"/>
+          <w:sz w:val="27"/>
+          <w:szCs w:val="27"/>
+        </w:rPr>
+        <w:t>Enhance the driving agent</w:t>
+      </w:r>
+    </w:p>
+    <w:p>
+      <w:pPr>
+        <w:shd w:val="clear" w:color="auto" w:fill="FFFFFF"/>
+        <w:spacing w:line="0" w:lineRule="atLeast"/>
+        <w:textAlignment w:val="baseline"/>
+        <w:rPr>
+          <w:rFonts w:ascii="inherit" w:hAnsi="inherit" w:cs="Times New Roman" w:hint="eastAsia"/>
+          <w:i/>
+          <w:iCs/>
+          <w:color w:val="4F4F4F"/>
+          <w:sz w:val="23"/>
+          <w:szCs w:val="23"/>
+          <w:bdr w:val="none" w:sz="0" w:space="0" w:color="auto" w:frame="1"/>
         </w:rPr>
       </w:pPr>
       <w:r>
@@ -584,9 +849,311 @@
           <w:szCs w:val="23"/>
           <w:bdr w:val="none" w:sz="0" w:space="0" w:color="auto" w:frame="1"/>
         </w:rPr>
-        <w:lastRenderedPageBreak/>
-        <w:t>Justify why you picked these set of states, and how they model the agent and its environment.</w:t>
-      </w:r>
+        <w:t>Report what changes you made to your basic implementati</w:t>
+      </w:r>
+      <w:r>
+        <w:rPr>
+          <w:rFonts w:ascii="inherit" w:hAnsi="inherit" w:cs="Times New Roman"/>
+          <w:i/>
+          <w:iCs/>
+          <w:color w:val="4F4F4F"/>
+          <w:sz w:val="23"/>
+          <w:szCs w:val="23"/>
+          <w:bdr w:val="none" w:sz="0" w:space="0" w:color="auto" w:frame="1"/>
+        </w:rPr>
+        <w:t xml:space="preserve">on of Q-Learning to achieve the </w:t>
+      </w:r>
+      <w:r>
+        <w:rPr>
+          <w:rFonts w:ascii="inherit" w:hAnsi="inherit" w:cs="Times New Roman"/>
+          <w:i/>
+          <w:iCs/>
+          <w:color w:val="4F4F4F"/>
+          <w:sz w:val="23"/>
+          <w:szCs w:val="23"/>
+          <w:bdr w:val="none" w:sz="0" w:space="0" w:color="auto" w:frame="1"/>
+        </w:rPr>
+        <w:t>final version of the agent. How well does it perform?</w:t>
+      </w:r>
+    </w:p>
+    <w:p>
+      <w:pPr>
+        <w:shd w:val="clear" w:color="auto" w:fill="FFFFFF"/>
+        <w:spacing w:line="0" w:lineRule="atLeast"/>
+        <w:textAlignment w:val="baseline"/>
+        <w:rPr>
+          <w:rFonts w:ascii="inherit" w:hAnsi="inherit" w:cs="Times New Roman" w:hint="eastAsia"/>
+          <w:i/>
+          <w:iCs/>
+          <w:color w:val="4F4F4F"/>
+          <w:sz w:val="23"/>
+          <w:szCs w:val="23"/>
+          <w:bdr w:val="none" w:sz="0" w:space="0" w:color="auto" w:frame="1"/>
+        </w:rPr>
+      </w:pPr>
+    </w:p>
+    <w:p>
+      <w:pPr>
+        <w:rPr>
+          <w:bdr w:val="none" w:sz="0" w:space="0" w:color="auto" w:frame="1"/>
+        </w:rPr>
+      </w:pPr>
+      <w:r>
+        <w:rPr>
+          <w:bdr w:val="none" w:sz="0" w:space="0" w:color="auto" w:frame="1"/>
+        </w:rPr>
+        <w:t xml:space="preserve">To optimize my Q-Learning algorithm </w:t>
+      </w:r>
+      <w:r>
+        <w:rPr>
+          <w:rFonts w:hint="eastAsia"/>
+          <w:bdr w:val="none" w:sz="0" w:space="0" w:color="auto" w:frame="1"/>
+        </w:rPr>
+        <w:t>I</w:t>
+      </w:r>
+      <w:r>
+        <w:rPr>
+          <w:bdr w:val="none" w:sz="0" w:space="0" w:color="auto" w:frame="1"/>
+        </w:rPr>
+        <w:t xml:space="preserve"> added 3 key features:</w:t>
+      </w:r>
+    </w:p>
+    <w:p>
+      <w:pPr>
+        <w:pStyle w:val="ListParagraph"/>
+        <w:numPr>
+          <w:ilvl w:val="0"/>
+          <w:numId w:val="3"/>
+        </w:numPr>
+        <w:rPr>
+          <w:bdr w:val="none" w:sz="0" w:space="0" w:color="auto" w:frame="1"/>
+        </w:rPr>
+      </w:pPr>
+      <w:r>
+        <w:rPr>
+          <w:bdr w:val="none" w:sz="0" w:space="0" w:color="auto" w:frame="1"/>
+        </w:rPr>
+        <w:t xml:space="preserve">Strict randomization in case of </w:t>
+      </w:r>
+      <w:proofErr w:type="gramStart"/>
+      <w:r>
+        <w:rPr>
+          <w:bdr w:val="none" w:sz="0" w:space="0" w:color="auto" w:frame="1"/>
+        </w:rPr>
+        <w:t>best known</w:t>
+      </w:r>
+      <w:proofErr w:type="gramEnd"/>
+      <w:r>
+        <w:rPr>
+          <w:bdr w:val="none" w:sz="0" w:space="0" w:color="auto" w:frame="1"/>
+        </w:rPr>
+        <w:t xml:space="preserve"> q-table rewards below a constant threshold (held to be zero</w:t>
+      </w:r>
+      <w:r>
+        <w:rPr>
+          <w:bdr w:val="none" w:sz="0" w:space="0" w:color="auto" w:frame="1"/>
+        </w:rPr>
+        <w:t xml:space="preserve"> initially, but found strangely that values around -0.5 actually produced better end results</w:t>
+      </w:r>
+      <w:r>
+        <w:rPr>
+          <w:bdr w:val="none" w:sz="0" w:space="0" w:color="auto" w:frame="1"/>
+        </w:rPr>
+        <w:t>).</w:t>
+      </w:r>
+    </w:p>
+    <w:p>
+      <w:pPr>
+        <w:pStyle w:val="ListParagraph"/>
+        <w:numPr>
+          <w:ilvl w:val="0"/>
+          <w:numId w:val="3"/>
+        </w:numPr>
+        <w:rPr>
+          <w:bdr w:val="none" w:sz="0" w:space="0" w:color="auto" w:frame="1"/>
+        </w:rPr>
+      </w:pPr>
+      <w:r>
+        <w:rPr>
+          <w:bdr w:val="none" w:sz="0" w:space="0" w:color="auto" w:frame="1"/>
+        </w:rPr>
+        <w:t>Discounting of rewards</w:t>
+      </w:r>
+      <w:r>
+        <w:rPr>
+          <w:bdr w:val="none" w:sz="0" w:space="0" w:color="auto" w:frame="1"/>
+        </w:rPr>
+        <w:t xml:space="preserve"> achieved at higher values of a “</w:t>
+      </w:r>
+      <w:r>
+        <w:rPr>
+          <w:bdr w:val="none" w:sz="0" w:space="0" w:color="auto" w:frame="1"/>
+        </w:rPr>
+        <w:t>time</w:t>
+      </w:r>
+      <w:r>
+        <w:rPr>
+          <w:bdr w:val="none" w:sz="0" w:space="0" w:color="auto" w:frame="1"/>
+        </w:rPr>
+        <w:t>”</w:t>
+      </w:r>
+      <w:r>
+        <w:rPr>
+          <w:bdr w:val="none" w:sz="0" w:space="0" w:color="auto" w:frame="1"/>
+        </w:rPr>
+        <w:t xml:space="preserve"> index</w:t>
+      </w:r>
+      <w:r>
+        <w:rPr>
+          <w:bdr w:val="none" w:sz="0" w:space="0" w:color="auto" w:frame="1"/>
+        </w:rPr>
+        <w:t xml:space="preserve"> </w:t>
+      </w:r>
+    </w:p>
+    <w:p>
+      <w:pPr>
+        <w:pStyle w:val="ListParagraph"/>
+        <w:numPr>
+          <w:ilvl w:val="0"/>
+          <w:numId w:val="3"/>
+        </w:numPr>
+        <w:rPr>
+          <w:bdr w:val="none" w:sz="0" w:space="0" w:color="auto" w:frame="1"/>
+        </w:rPr>
+      </w:pPr>
+      <w:r>
+        <w:rPr>
+          <w:bdr w:val="none" w:sz="0" w:space="0" w:color="auto" w:frame="1"/>
+        </w:rPr>
+        <w:t xml:space="preserve">Addition of action </w:t>
+      </w:r>
+      <w:proofErr w:type="gramStart"/>
+      <w:r>
+        <w:rPr>
+          <w:bdr w:val="none" w:sz="0" w:space="0" w:color="auto" w:frame="1"/>
+        </w:rPr>
+        <w:t>randomization  according</w:t>
+      </w:r>
+      <w:proofErr w:type="gramEnd"/>
+      <w:r>
+        <w:rPr>
+          <w:bdr w:val="none" w:sz="0" w:space="0" w:color="auto" w:frame="1"/>
+        </w:rPr>
+        <w:t xml:space="preserve"> to a constant RANDOM_VARIATION_RATE similar to the epsilon proposed in later Reinforcement Learning Core Lessons</w:t>
+      </w:r>
+    </w:p>
+    <w:p>
+      <w:pPr>
+        <w:rPr>
+          <w:bdr w:val="none" w:sz="0" w:space="0" w:color="auto" w:frame="1"/>
+        </w:rPr>
+      </w:pPr>
+    </w:p>
+    <w:p>
+      <w:pPr>
+        <w:rPr>
+          <w:bdr w:val="none" w:sz="0" w:space="0" w:color="auto" w:frame="1"/>
+        </w:rPr>
+      </w:pPr>
+      <w:r>
+        <w:rPr>
+          <w:bdr w:val="none" w:sz="0" w:space="0" w:color="auto" w:frame="1"/>
+        </w:rPr>
+        <w:t xml:space="preserve">With these </w:t>
+      </w:r>
+      <w:r>
+        <w:rPr>
+          <w:bdr w:val="none" w:sz="0" w:space="0" w:color="auto" w:frame="1"/>
+        </w:rPr>
+        <w:t xml:space="preserve">updates, my cab was able to fairly consistently achieve end-of-trial total scores of around </w:t>
+      </w:r>
+      <w:bookmarkStart w:id="0" w:name="_GoBack"/>
+      <w:bookmarkEnd w:id="0"/>
+    </w:p>
+    <w:p>
+      <w:pPr>
+        <w:shd w:val="clear" w:color="auto" w:fill="FFFFFF"/>
+        <w:spacing w:line="0" w:lineRule="atLeast"/>
+        <w:textAlignment w:val="baseline"/>
+        <w:rPr>
+          <w:rFonts w:ascii="inherit" w:hAnsi="inherit" w:cs="Times New Roman" w:hint="eastAsia"/>
+          <w:i/>
+          <w:iCs/>
+          <w:color w:val="4F4F4F"/>
+          <w:sz w:val="23"/>
+          <w:szCs w:val="23"/>
+          <w:bdr w:val="none" w:sz="0" w:space="0" w:color="auto" w:frame="1"/>
+        </w:rPr>
+      </w:pPr>
+    </w:p>
+    <w:p>
+      <w:pPr>
+        <w:shd w:val="clear" w:color="auto" w:fill="FFFFFF"/>
+        <w:spacing w:line="0" w:lineRule="atLeast"/>
+        <w:textAlignment w:val="baseline"/>
+        <w:rPr>
+          <w:rFonts w:ascii="inherit" w:hAnsi="inherit" w:cs="Times New Roman" w:hint="eastAsia"/>
+          <w:i/>
+          <w:iCs/>
+          <w:color w:val="4F4F4F"/>
+          <w:sz w:val="23"/>
+          <w:szCs w:val="23"/>
+          <w:bdr w:val="none" w:sz="0" w:space="0" w:color="auto" w:frame="1"/>
+        </w:rPr>
+      </w:pPr>
+    </w:p>
+    <w:p>
+      <w:pPr>
+        <w:shd w:val="clear" w:color="auto" w:fill="FFFFFF"/>
+        <w:spacing w:line="0" w:lineRule="atLeast"/>
+        <w:textAlignment w:val="baseline"/>
+        <w:rPr>
+          <w:rFonts w:ascii="Helvetica" w:hAnsi="Helvetica" w:cs="Times New Roman"/>
+          <w:color w:val="4F4F4F"/>
+          <w:sz w:val="23"/>
+          <w:szCs w:val="23"/>
+        </w:rPr>
+      </w:pPr>
+    </w:p>
+    <w:p>
+      <w:pPr>
+        <w:shd w:val="clear" w:color="auto" w:fill="FFFFFF"/>
+        <w:spacing w:line="0" w:lineRule="atLeast"/>
+        <w:textAlignment w:val="baseline"/>
+        <w:rPr>
+          <w:rFonts w:ascii="Helvetica" w:hAnsi="Helvetica" w:cs="Times New Roman"/>
+          <w:color w:val="4F4F4F"/>
+          <w:sz w:val="23"/>
+          <w:szCs w:val="23"/>
+        </w:rPr>
+      </w:pPr>
+      <w:r>
+        <w:rPr>
+          <w:rFonts w:ascii="inherit" w:hAnsi="inherit" w:cs="Times New Roman"/>
+          <w:i/>
+          <w:iCs/>
+          <w:color w:val="4F4F4F"/>
+          <w:sz w:val="23"/>
+          <w:szCs w:val="23"/>
+          <w:bdr w:val="none" w:sz="0" w:space="0" w:color="auto" w:frame="1"/>
+        </w:rPr>
+        <w:t>Does your agent get close to finding an optimal policy, i.e. reach the destination in the minimum possible time, and not incur any penalties?</w:t>
+      </w:r>
+    </w:p>
+    <w:p>
+      <w:pPr>
+        <w:rPr>
+          <w:bdr w:val="none" w:sz="0" w:space="0" w:color="auto" w:frame="1"/>
+        </w:rPr>
+      </w:pPr>
+    </w:p>
+    <w:p>
+      <w:pPr>
+        <w:pStyle w:val="Heading3"/>
+        <w:rPr>
+          <w:rStyle w:val="Strong"/>
+        </w:rPr>
+      </w:pPr>
     </w:p>
     <w:p>
       <w:pPr>
@@ -602,8 +1169,45 @@
       </w:pPr>
     </w:p>
     <w:p/>
+    <w:p/>
+    <w:p/>
+    <w:p/>
+    <w:p>
+      <w:r>
+        <w:t>References</w:t>
+      </w:r>
+    </w:p>
+    <w:p/>
+    <w:p>
+      <w:r>
+        <w:t xml:space="preserve">Q-tables: </w:t>
+      </w:r>
+      <w:hyperlink r:id="rId8" w:history="1">
+        <w:r>
+          <w:rPr>
+            <w:rStyle w:val="Hyperlink"/>
+          </w:rPr>
+          <w:t>http://www.pysnap.com/reinforcement-learning-in-python/</w:t>
+        </w:r>
+      </w:hyperlink>
+    </w:p>
+    <w:p>
+      <w:r>
+        <w:t xml:space="preserve">Key from value: </w:t>
+      </w:r>
+      <w:hyperlink r:id="rId9" w:history="1">
+        <w:r>
+          <w:rPr>
+            <w:rStyle w:val="Hyperlink"/>
+          </w:rPr>
+          <w:t>http://stackoverflow.com/questions/8023306/get-key-by-value-in-dictionary</w:t>
+        </w:r>
+      </w:hyperlink>
+    </w:p>
+    <w:p/>
+    <w:p/>
     <w:sectPr>
-      <w:headerReference w:type="default" r:id="rId8"/>
+      <w:headerReference w:type="default" r:id="rId10"/>
       <w:pgSz w:w="12240" w:h="15840"/>
       <w:pgMar w:top="1440" w:right="1800" w:bottom="1440" w:left="1800" w:header="720" w:footer="720" w:gutter="0"/>
       <w:cols w:space="720"/>
@@ -690,6 +1294,92 @@
 <file path=word/numbering.xml><?xml version="1.0" encoding="utf-8"?>
 <w:numbering xmlns:wpc="http://schemas.microsoft.com/office/word/2010/wordprocessingCanvas" xmlns:mo="http://schemas.microsoft.com/office/mac/office/2008/main" xmlns:mc="http://schemas.openxmlformats.org/markup-compatibility/2006" xmlns:mv="urn:schemas-microsoft-com:mac:vml" xmlns:o="urn:schemas-microsoft-com:office:office" xmlns:r="http://schemas.openxmlformats.org/officeDocument/2006/relationships" xmlns:m="http://schemas.openxmlformats.org/officeDocument/2006/math" xmlns:v="urn:schemas-microsoft-com:vml" xmlns:wp14="http://schemas.microsoft.com/office/word/2010/wordprocessingDrawing" xmlns:wp="http://schemas.openxmlformats.org/drawingml/2006/wordprocessingDrawing" xmlns:w10="urn:schemas-microsoft-com:office:word" xmlns:w="http://schemas.openxmlformats.org/wordprocessingml/2006/main" xmlns:w14="http://schemas.microsoft.com/office/word/2010/wordml" xmlns:wpg="http://schemas.microsoft.com/office/word/2010/wordprocessingGroup" xmlns:wpi="http://schemas.microsoft.com/office/word/2010/wordprocessingInk" xmlns:wne="http://schemas.microsoft.com/office/word/2006/wordml" xmlns:wps="http://schemas.microsoft.com/office/word/2010/wordprocessingShape" mc:Ignorable="w14 wp14">
   <w:abstractNum w:abstractNumId="0">
+    <w:nsid w:val="07AF676B"/>
+    <w:multiLevelType w:val="hybridMultilevel"/>
+    <w:tmpl w:val="65D0433E"/>
+    <w:lvl w:ilvl="0" w:tplc="0409000F">
+      <w:start w:val="1"/>
+      <w:numFmt w:val="decimal"/>
+      <w:lvlText w:val="%1."/>
+      <w:lvlJc w:val="left"/>
+      <w:pPr>
+        <w:ind w:left="720" w:hanging="360"/>
+      </w:pPr>
+    </w:lvl>
+    <w:lvl w:ilvl="1" w:tplc="04090019" w:tentative="1">
+      <w:start w:val="1"/>
+      <w:numFmt w:val="lowerLetter"/>
+      <w:lvlText w:val="%2."/>
+      <w:lvlJc w:val="left"/>
+      <w:pPr>
+        <w:ind w:left="1440" w:hanging="360"/>
+      </w:pPr>
+    </w:lvl>
+    <w:lvl w:ilvl="2" w:tplc="0409001B" w:tentative="1">
+      <w:start w:val="1"/>
+      <w:numFmt w:val="lowerRoman"/>
+      <w:lvlText w:val="%3."/>
+      <w:lvlJc w:val="right"/>
+      <w:pPr>
+        <w:ind w:left="2160" w:hanging="180"/>
+      </w:pPr>
+    </w:lvl>
+    <w:lvl w:ilvl="3" w:tplc="0409000F" w:tentative="1">
+      <w:start w:val="1"/>
+      <w:numFmt w:val="decimal"/>
+      <w:lvlText w:val="%4."/>
+      <w:lvlJc w:val="left"/>
+      <w:pPr>
+        <w:ind w:left="2880" w:hanging="360"/>
+      </w:pPr>
+    </w:lvl>
+    <w:lvl w:ilvl="4" w:tplc="04090019" w:tentative="1">
+      <w:start w:val="1"/>
+      <w:numFmt w:val="lowerLetter"/>
+      <w:lvlText w:val="%5."/>
+      <w:lvlJc w:val="left"/>
+      <w:pPr>
+        <w:ind w:left="3600" w:hanging="360"/>
+      </w:pPr>
+    </w:lvl>
+    <w:lvl w:ilvl="5" w:tplc="0409001B" w:tentative="1">
+      <w:start w:val="1"/>
+      <w:numFmt w:val="lowerRoman"/>
+      <w:lvlText w:val="%6."/>
+      <w:lvlJc w:val="right"/>
+      <w:pPr>
+        <w:ind w:left="4320" w:hanging="180"/>
+      </w:pPr>
+    </w:lvl>
+    <w:lvl w:ilvl="6" w:tplc="0409000F" w:tentative="1">
+      <w:start w:val="1"/>
+      <w:numFmt w:val="decimal"/>
+      <w:lvlText w:val="%7."/>
+      <w:lvlJc w:val="left"/>
+      <w:pPr>
+        <w:ind w:left="5040" w:hanging="360"/>
+      </w:pPr>
+    </w:lvl>
+    <w:lvl w:ilvl="7" w:tplc="04090019" w:tentative="1">
+      <w:start w:val="1"/>
+      <w:numFmt w:val="lowerLetter"/>
+      <w:lvlText w:val="%8."/>
+      <w:lvlJc w:val="left"/>
+      <w:pPr>
+        <w:ind w:left="5760" w:hanging="360"/>
+      </w:pPr>
+    </w:lvl>
+    <w:lvl w:ilvl="8" w:tplc="0409001B" w:tentative="1">
+      <w:start w:val="1"/>
+      <w:numFmt w:val="lowerRoman"/>
+      <w:lvlText w:val="%9."/>
+      <w:lvlJc w:val="right"/>
+      <w:pPr>
+        <w:ind w:left="6480" w:hanging="180"/>
+      </w:pPr>
+    </w:lvl>
+  </w:abstractNum>
+  <w:abstractNum w:abstractNumId="1">
     <w:nsid w:val="56A54204"/>
     <w:multiLevelType w:val="multilevel"/>
     <w:tmpl w:val="97729144"/>
@@ -838,7 +1528,102 @@
       </w:rPr>
     </w:lvl>
   </w:abstractNum>
+  <w:abstractNum w:abstractNumId="2">
+    <w:nsid w:val="64C52D75"/>
+    <w:multiLevelType w:val="hybridMultilevel"/>
+    <w:tmpl w:val="6728CCA0"/>
+    <w:lvl w:ilvl="0" w:tplc="0409000F">
+      <w:start w:val="1"/>
+      <w:numFmt w:val="decimal"/>
+      <w:lvlText w:val="%1."/>
+      <w:lvlJc w:val="left"/>
+      <w:pPr>
+        <w:ind w:left="720" w:hanging="360"/>
+      </w:pPr>
+      <w:rPr>
+        <w:rFonts w:hint="default"/>
+      </w:rPr>
+    </w:lvl>
+    <w:lvl w:ilvl="1" w:tplc="04090019" w:tentative="1">
+      <w:start w:val="1"/>
+      <w:numFmt w:val="lowerLetter"/>
+      <w:lvlText w:val="%2."/>
+      <w:lvlJc w:val="left"/>
+      <w:pPr>
+        <w:ind w:left="1440" w:hanging="360"/>
+      </w:pPr>
+    </w:lvl>
+    <w:lvl w:ilvl="2" w:tplc="0409001B" w:tentative="1">
+      <w:start w:val="1"/>
+      <w:numFmt w:val="lowerRoman"/>
+      <w:lvlText w:val="%3."/>
+      <w:lvlJc w:val="right"/>
+      <w:pPr>
+        <w:ind w:left="2160" w:hanging="180"/>
+      </w:pPr>
+    </w:lvl>
+    <w:lvl w:ilvl="3" w:tplc="0409000F" w:tentative="1">
+      <w:start w:val="1"/>
+      <w:numFmt w:val="decimal"/>
+      <w:lvlText w:val="%4."/>
+      <w:lvlJc w:val="left"/>
+      <w:pPr>
+        <w:ind w:left="2880" w:hanging="360"/>
+      </w:pPr>
+    </w:lvl>
+    <w:lvl w:ilvl="4" w:tplc="04090019" w:tentative="1">
+      <w:start w:val="1"/>
+      <w:numFmt w:val="lowerLetter"/>
+      <w:lvlText w:val="%5."/>
+      <w:lvlJc w:val="left"/>
+      <w:pPr>
+        <w:ind w:left="3600" w:hanging="360"/>
+      </w:pPr>
+    </w:lvl>
+    <w:lvl w:ilvl="5" w:tplc="0409001B" w:tentative="1">
+      <w:start w:val="1"/>
+      <w:numFmt w:val="lowerRoman"/>
+      <w:lvlText w:val="%6."/>
+      <w:lvlJc w:val="right"/>
+      <w:pPr>
+        <w:ind w:left="4320" w:hanging="180"/>
+      </w:pPr>
+    </w:lvl>
+    <w:lvl w:ilvl="6" w:tplc="0409000F" w:tentative="1">
+      <w:start w:val="1"/>
+      <w:numFmt w:val="decimal"/>
+      <w:lvlText w:val="%7."/>
+      <w:lvlJc w:val="left"/>
+      <w:pPr>
+        <w:ind w:left="5040" w:hanging="360"/>
+      </w:pPr>
+    </w:lvl>
+    <w:lvl w:ilvl="7" w:tplc="04090019" w:tentative="1">
+      <w:start w:val="1"/>
+      <w:numFmt w:val="lowerLetter"/>
+      <w:lvlText w:val="%8."/>
+      <w:lvlJc w:val="left"/>
+      <w:pPr>
+        <w:ind w:left="5760" w:hanging="360"/>
+      </w:pPr>
+    </w:lvl>
+    <w:lvl w:ilvl="8" w:tplc="0409001B" w:tentative="1">
+      <w:start w:val="1"/>
+      <w:numFmt w:val="lowerRoman"/>
+      <w:lvlText w:val="%9."/>
+      <w:lvlJc w:val="right"/>
+      <w:pPr>
+        <w:ind w:left="6480" w:hanging="180"/>
+      </w:pPr>
+    </w:lvl>
+  </w:abstractNum>
   <w:num w:numId="1">
+    <w:abstractNumId w:val="1"/>
+  </w:num>
+  <w:num w:numId="2">
+    <w:abstractNumId w:val="2"/>
+  </w:num>
+  <w:num w:numId="3">
     <w:abstractNumId w:val="0"/>
   </w:num>
 </w:numbering>
@@ -1000,6 +1785,53 @@
     <w:name w:val="Normal"/>
     <w:qFormat/>
   </w:style>
+  <w:style w:type="paragraph" w:styleId="Heading1">
+    <w:name w:val="heading 1"/>
+    <w:basedOn w:val="Normal"/>
+    <w:next w:val="Normal"/>
+    <w:link w:val="Heading1Char"/>
+    <w:uiPriority w:val="9"/>
+    <w:qFormat/>
+    <w:rsid w:val="00517C4E"/>
+    <w:pPr>
+      <w:keepNext/>
+      <w:keepLines/>
+      <w:spacing w:before="480"/>
+      <w:outlineLvl w:val="0"/>
+    </w:pPr>
+    <w:rPr>
+      <w:rFonts w:asciiTheme="majorHAnsi" w:eastAsiaTheme="majorEastAsia" w:hAnsiTheme="majorHAnsi" w:cstheme="majorBidi"/>
+      <w:b/>
+      <w:bCs/>
+      <w:color w:val="345A8A" w:themeColor="accent1" w:themeShade="B5"/>
+      <w:sz w:val="32"/>
+      <w:szCs w:val="32"/>
+    </w:rPr>
+  </w:style>
+  <w:style w:type="paragraph" w:styleId="Heading2">
+    <w:name w:val="heading 2"/>
+    <w:basedOn w:val="Normal"/>
+    <w:next w:val="Normal"/>
+    <w:link w:val="Heading2Char"/>
+    <w:uiPriority w:val="9"/>
+    <w:unhideWhenUsed/>
+    <w:qFormat/>
+    <w:rsid w:val="00517C4E"/>
+    <w:pPr>
+      <w:keepNext/>
+      <w:keepLines/>
+      <w:spacing w:before="200"/>
+      <w:outlineLvl w:val="1"/>
+    </w:pPr>
+    <w:rPr>
+      <w:rFonts w:asciiTheme="majorHAnsi" w:eastAsiaTheme="majorEastAsia" w:hAnsiTheme="majorHAnsi" w:cstheme="majorBidi"/>
+      <w:b/>
+      <w:bCs/>
+      <w:color w:val="4F81BD" w:themeColor="accent1"/>
+      <w:sz w:val="26"/>
+      <w:szCs w:val="26"/>
+    </w:rPr>
+  </w:style>
   <w:style w:type="paragraph" w:styleId="Heading3">
     <w:name w:val="heading 3"/>
     <w:basedOn w:val="Normal"/>
@@ -1146,6 +1978,69 @@
     <w:link w:val="Footer"/>
     <w:uiPriority w:val="99"/>
     <w:rsid w:val="008E077F"/>
+  </w:style>
+  <w:style w:type="character" w:styleId="Strong">
+    <w:name w:val="Strong"/>
+    <w:basedOn w:val="DefaultParagraphFont"/>
+    <w:uiPriority w:val="22"/>
+    <w:qFormat/>
+    <w:rsid w:val="00517C4E"/>
+    <w:rPr>
+      <w:b/>
+      <w:bCs/>
+    </w:rPr>
+  </w:style>
+  <w:style w:type="character" w:customStyle="1" w:styleId="Heading2Char">
+    <w:name w:val="Heading 2 Char"/>
+    <w:basedOn w:val="DefaultParagraphFont"/>
+    <w:link w:val="Heading2"/>
+    <w:uiPriority w:val="9"/>
+    <w:rsid w:val="00517C4E"/>
+    <w:rPr>
+      <w:rFonts w:asciiTheme="majorHAnsi" w:eastAsiaTheme="majorEastAsia" w:hAnsiTheme="majorHAnsi" w:cstheme="majorBidi"/>
+      <w:b/>
+      <w:bCs/>
+      <w:color w:val="4F81BD" w:themeColor="accent1"/>
+      <w:sz w:val="26"/>
+      <w:szCs w:val="26"/>
+    </w:rPr>
+  </w:style>
+  <w:style w:type="character" w:customStyle="1" w:styleId="Heading1Char">
+    <w:name w:val="Heading 1 Char"/>
+    <w:basedOn w:val="DefaultParagraphFont"/>
+    <w:link w:val="Heading1"/>
+    <w:uiPriority w:val="9"/>
+    <w:rsid w:val="00517C4E"/>
+    <w:rPr>
+      <w:rFonts w:asciiTheme="majorHAnsi" w:eastAsiaTheme="majorEastAsia" w:hAnsiTheme="majorHAnsi" w:cstheme="majorBidi"/>
+      <w:b/>
+      <w:bCs/>
+      <w:color w:val="345A8A" w:themeColor="accent1" w:themeShade="B5"/>
+      <w:sz w:val="32"/>
+      <w:szCs w:val="32"/>
+    </w:rPr>
+  </w:style>
+  <w:style w:type="character" w:styleId="Hyperlink">
+    <w:name w:val="Hyperlink"/>
+    <w:basedOn w:val="DefaultParagraphFont"/>
+    <w:uiPriority w:val="99"/>
+    <w:unhideWhenUsed/>
+    <w:rsid w:val="00BC33D3"/>
+    <w:rPr>
+      <w:color w:val="0000FF" w:themeColor="hyperlink"/>
+      <w:u w:val="single"/>
+    </w:rPr>
+  </w:style>
+  <w:style w:type="paragraph" w:styleId="ListParagraph">
+    <w:name w:val="List Paragraph"/>
+    <w:basedOn w:val="Normal"/>
+    <w:uiPriority w:val="34"/>
+    <w:qFormat/>
+    <w:rsid w:val="00357B85"/>
+    <w:pPr>
+      <w:ind w:left="720"/>
+      <w:contextualSpacing/>
+    </w:pPr>
   </w:style>
 </w:styles>
 </file>
@@ -1306,6 +2201,53 @@
     <w:name w:val="Normal"/>
     <w:qFormat/>
   </w:style>
+  <w:style w:type="paragraph" w:styleId="Heading1">
+    <w:name w:val="heading 1"/>
+    <w:basedOn w:val="Normal"/>
+    <w:next w:val="Normal"/>
+    <w:link w:val="Heading1Char"/>
+    <w:uiPriority w:val="9"/>
+    <w:qFormat/>
+    <w:rsid w:val="00517C4E"/>
+    <w:pPr>
+      <w:keepNext/>
+      <w:keepLines/>
+      <w:spacing w:before="480"/>
+      <w:outlineLvl w:val="0"/>
+    </w:pPr>
+    <w:rPr>
+      <w:rFonts w:asciiTheme="majorHAnsi" w:eastAsiaTheme="majorEastAsia" w:hAnsiTheme="majorHAnsi" w:cstheme="majorBidi"/>
+      <w:b/>
+      <w:bCs/>
+      <w:color w:val="345A8A" w:themeColor="accent1" w:themeShade="B5"/>
+      <w:sz w:val="32"/>
+      <w:szCs w:val="32"/>
+    </w:rPr>
+  </w:style>
+  <w:style w:type="paragraph" w:styleId="Heading2">
+    <w:name w:val="heading 2"/>
+    <w:basedOn w:val="Normal"/>
+    <w:next w:val="Normal"/>
+    <w:link w:val="Heading2Char"/>
+    <w:uiPriority w:val="9"/>
+    <w:unhideWhenUsed/>
+    <w:qFormat/>
+    <w:rsid w:val="00517C4E"/>
+    <w:pPr>
+      <w:keepNext/>
+      <w:keepLines/>
+      <w:spacing w:before="200"/>
+      <w:outlineLvl w:val="1"/>
+    </w:pPr>
+    <w:rPr>
+      <w:rFonts w:asciiTheme="majorHAnsi" w:eastAsiaTheme="majorEastAsia" w:hAnsiTheme="majorHAnsi" w:cstheme="majorBidi"/>
+      <w:b/>
+      <w:bCs/>
+      <w:color w:val="4F81BD" w:themeColor="accent1"/>
+      <w:sz w:val="26"/>
+      <w:szCs w:val="26"/>
+    </w:rPr>
+  </w:style>
   <w:style w:type="paragraph" w:styleId="Heading3">
     <w:name w:val="heading 3"/>
     <w:basedOn w:val="Normal"/>
@@ -1452,6 +2394,69 @@
     <w:link w:val="Footer"/>
     <w:uiPriority w:val="99"/>
     <w:rsid w:val="008E077F"/>
+  </w:style>
+  <w:style w:type="character" w:styleId="Strong">
+    <w:name w:val="Strong"/>
+    <w:basedOn w:val="DefaultParagraphFont"/>
+    <w:uiPriority w:val="22"/>
+    <w:qFormat/>
+    <w:rsid w:val="00517C4E"/>
+    <w:rPr>
+      <w:b/>
+      <w:bCs/>
+    </w:rPr>
+  </w:style>
+  <w:style w:type="character" w:customStyle="1" w:styleId="Heading2Char">
+    <w:name w:val="Heading 2 Char"/>
+    <w:basedOn w:val="DefaultParagraphFont"/>
+    <w:link w:val="Heading2"/>
+    <w:uiPriority w:val="9"/>
+    <w:rsid w:val="00517C4E"/>
+    <w:rPr>
+      <w:rFonts w:asciiTheme="majorHAnsi" w:eastAsiaTheme="majorEastAsia" w:hAnsiTheme="majorHAnsi" w:cstheme="majorBidi"/>
+      <w:b/>
+      <w:bCs/>
+      <w:color w:val="4F81BD" w:themeColor="accent1"/>
+      <w:sz w:val="26"/>
+      <w:szCs w:val="26"/>
+    </w:rPr>
+  </w:style>
+  <w:style w:type="character" w:customStyle="1" w:styleId="Heading1Char">
+    <w:name w:val="Heading 1 Char"/>
+    <w:basedOn w:val="DefaultParagraphFont"/>
+    <w:link w:val="Heading1"/>
+    <w:uiPriority w:val="9"/>
+    <w:rsid w:val="00517C4E"/>
+    <w:rPr>
+      <w:rFonts w:asciiTheme="majorHAnsi" w:eastAsiaTheme="majorEastAsia" w:hAnsiTheme="majorHAnsi" w:cstheme="majorBidi"/>
+      <w:b/>
+      <w:bCs/>
+      <w:color w:val="345A8A" w:themeColor="accent1" w:themeShade="B5"/>
+      <w:sz w:val="32"/>
+      <w:szCs w:val="32"/>
+    </w:rPr>
+  </w:style>
+  <w:style w:type="character" w:styleId="Hyperlink">
+    <w:name w:val="Hyperlink"/>
+    <w:basedOn w:val="DefaultParagraphFont"/>
+    <w:uiPriority w:val="99"/>
+    <w:unhideWhenUsed/>
+    <w:rsid w:val="00BC33D3"/>
+    <w:rPr>
+      <w:color w:val="0000FF" w:themeColor="hyperlink"/>
+      <w:u w:val="single"/>
+    </w:rPr>
+  </w:style>
+  <w:style w:type="paragraph" w:styleId="ListParagraph">
+    <w:name w:val="List Paragraph"/>
+    <w:basedOn w:val="Normal"/>
+    <w:uiPriority w:val="34"/>
+    <w:qFormat/>
+    <w:rsid w:val="00357B85"/>
+    <w:pPr>
+      <w:ind w:left="720"/>
+      <w:contextualSpacing/>
+    </w:pPr>
   </w:style>
 </w:styles>
 </file>

</xml_diff>

<commit_message>
Add chart grid presentation
</commit_message>
<xml_diff>
--- a/smartcab_report.docx
+++ b/smartcab_report.docx
@@ -317,7 +317,7 @@
         <w:shd w:val="clear" w:color="auto" w:fill="FFFFFF"/>
         <w:textAlignment w:val="baseline"/>
         <w:rPr>
-          <w:rFonts w:ascii="inherit" w:hAnsi="inherit" w:cs="Times New Roman" w:hint="eastAsia"/>
+          <w:rFonts w:ascii="Helvetica" w:hAnsi="Helvetica" w:cs="Times New Roman"/>
           <w:color w:val="4F4F4F"/>
           <w:sz w:val="23"/>
           <w:szCs w:val="23"/>
@@ -333,7 +333,47 @@
           <w:szCs w:val="23"/>
           <w:bdr w:val="none" w:sz="0" w:space="0" w:color="auto" w:frame="1"/>
         </w:rPr>
-        <w:t>In your report, mention what you see in the agent’s behavior. Does it eventually make it to the target location?</w:t>
+        <w:t xml:space="preserve">Observe what you see with the agent's behavior as it takes random actions. Does </w:t>
+      </w:r>
+      <w:proofErr w:type="spellStart"/>
+      <w:r>
+        <w:rPr>
+          <w:rFonts w:ascii="inherit" w:hAnsi="inherit" w:cs="Times New Roman"/>
+          <w:i/>
+          <w:iCs/>
+          <w:color w:val="4F4F4F"/>
+          <w:sz w:val="23"/>
+          <w:szCs w:val="23"/>
+          <w:bdr w:val="none" w:sz="0" w:space="0" w:color="auto" w:frame="1"/>
+        </w:rPr>
+        <w:t>the</w:t>
+      </w:r>
+      <w:r>
+        <w:rPr>
+          <w:rFonts w:ascii="inherit" w:hAnsi="inherit" w:cs="Times New Roman"/>
+          <w:b/>
+          <w:bCs/>
+          <w:i/>
+          <w:iCs/>
+          <w:color w:val="4F4F4F"/>
+          <w:sz w:val="23"/>
+          <w:szCs w:val="23"/>
+          <w:bdr w:val="none" w:sz="0" w:space="0" w:color="auto" w:frame="1"/>
+        </w:rPr>
+        <w:t>smartcab</w:t>
+      </w:r>
+      <w:proofErr w:type="spellEnd"/>
+      <w:r>
+        <w:rPr>
+          <w:rFonts w:ascii="inherit" w:hAnsi="inherit" w:cs="Times New Roman"/>
+          <w:i/>
+          <w:iCs/>
+          <w:color w:val="4F4F4F"/>
+          <w:sz w:val="23"/>
+          <w:szCs w:val="23"/>
+          <w:bdr w:val="none" w:sz="0" w:space="0" w:color="auto" w:frame="1"/>
+        </w:rPr>
+        <w:t> eventually make it to the destination? Are there any other interesting observations to note?</w:t>
       </w:r>
     </w:p>
     <w:p/>
@@ -380,82 +420,7 @@
     <w:p>
       <w:pPr>
         <w:shd w:val="clear" w:color="auto" w:fill="FFFFFF"/>
-        <w:spacing w:after="225"/>
         <w:textAlignment w:val="baseline"/>
-        <w:rPr>
-          <w:rFonts w:ascii="inherit" w:hAnsi="inherit" w:cs="Times New Roman" w:hint="eastAsia"/>
-          <w:color w:val="4F4F4F"/>
-          <w:sz w:val="23"/>
-          <w:szCs w:val="23"/>
-        </w:rPr>
-      </w:pPr>
-      <w:r>
-        <w:rPr>
-          <w:rFonts w:ascii="inherit" w:hAnsi="inherit" w:cs="Times New Roman"/>
-          <w:color w:val="4F4F4F"/>
-          <w:sz w:val="23"/>
-          <w:szCs w:val="23"/>
-        </w:rPr>
-        <w:t xml:space="preserve">Identify a set of states that you think are appropriate for modeling the driving agent. The main </w:t>
-      </w:r>
-      <w:proofErr w:type="gramStart"/>
-      <w:r>
-        <w:rPr>
-          <w:rFonts w:ascii="inherit" w:hAnsi="inherit" w:cs="Times New Roman"/>
-          <w:color w:val="4F4F4F"/>
-          <w:sz w:val="23"/>
-          <w:szCs w:val="23"/>
-        </w:rPr>
-        <w:t>source of state variables are</w:t>
-      </w:r>
-      <w:proofErr w:type="gramEnd"/>
-      <w:r>
-        <w:rPr>
-          <w:rFonts w:ascii="inherit" w:hAnsi="inherit" w:cs="Times New Roman"/>
-          <w:color w:val="4F4F4F"/>
-          <w:sz w:val="23"/>
-          <w:szCs w:val="23"/>
-        </w:rPr>
-        <w:t xml:space="preserve"> current inputs, but not all of them may be worth representing. Also, you can choose to explicitly define states, or use some combination (vector) of inputs as an implicit state.</w:t>
-      </w:r>
-    </w:p>
-    <w:p>
-      <w:pPr>
-        <w:shd w:val="clear" w:color="auto" w:fill="FFFFFF"/>
-        <w:spacing w:after="225"/>
-        <w:textAlignment w:val="baseline"/>
-        <w:rPr>
-          <w:rFonts w:ascii="inherit" w:hAnsi="inherit" w:cs="Times New Roman" w:hint="eastAsia"/>
-          <w:color w:val="4F4F4F"/>
-          <w:sz w:val="23"/>
-          <w:szCs w:val="23"/>
-        </w:rPr>
-      </w:pPr>
-      <w:r>
-        <w:rPr>
-          <w:rFonts w:ascii="inherit" w:hAnsi="inherit" w:cs="Times New Roman"/>
-          <w:color w:val="4F4F4F"/>
-          <w:sz w:val="23"/>
-          <w:szCs w:val="23"/>
-        </w:rPr>
-        <w:t>At each time step, process the inputs and update the current state. Run it again (and as often as you need) to observe how the reported state changes through the run.</w:t>
-      </w:r>
-    </w:p>
-    <w:p>
-      <w:pPr>
-        <w:shd w:val="clear" w:color="auto" w:fill="FFFFFF"/>
-        <w:textAlignment w:val="baseline"/>
-        <w:rPr>
-          <w:rFonts w:ascii="inherit" w:hAnsi="inherit" w:cs="Times New Roman" w:hint="eastAsia"/>
-          <w:i/>
-          <w:iCs/>
-          <w:color w:val="4F4F4F"/>
-          <w:sz w:val="23"/>
-          <w:szCs w:val="23"/>
-          <w:bdr w:val="none" w:sz="0" w:space="0" w:color="auto" w:frame="1"/>
-        </w:rPr>
-      </w:pPr>
-      <w:r>
         <w:rPr>
           <w:rFonts w:ascii="inherit" w:hAnsi="inherit" w:cs="Times New Roman"/>
           <w:i/>
@@ -465,7 +430,159 @@
           <w:szCs w:val="23"/>
           <w:bdr w:val="none" w:sz="0" w:space="0" w:color="auto" w:frame="1"/>
         </w:rPr>
-        <w:t>Justify why you picked these set of states, and how they model the agent and its environment.</w:t>
+      </w:pPr>
+      <w:r>
+        <w:rPr>
+          <w:rFonts w:ascii="inherit" w:hAnsi="inherit" w:cs="Times New Roman"/>
+          <w:b/>
+          <w:bCs/>
+          <w:i/>
+          <w:iCs/>
+          <w:color w:val="4F4F4F"/>
+          <w:sz w:val="23"/>
+          <w:szCs w:val="23"/>
+          <w:bdr w:val="none" w:sz="0" w:space="0" w:color="auto" w:frame="1"/>
+        </w:rPr>
+        <w:t>QUESTION:</w:t>
+      </w:r>
+      <w:r>
+        <w:rPr>
+          <w:rFonts w:ascii="Helvetica" w:hAnsi="Helvetica" w:cs="Times New Roman"/>
+          <w:color w:val="4F4F4F"/>
+          <w:sz w:val="23"/>
+          <w:szCs w:val="23"/>
+        </w:rPr>
+        <w:t> </w:t>
+      </w:r>
+      <w:r>
+        <w:rPr>
+          <w:rFonts w:ascii="inherit" w:hAnsi="inherit" w:cs="Times New Roman"/>
+          <w:i/>
+          <w:iCs/>
+          <w:color w:val="4F4F4F"/>
+          <w:sz w:val="23"/>
+          <w:szCs w:val="23"/>
+          <w:bdr w:val="none" w:sz="0" w:space="0" w:color="auto" w:frame="1"/>
+        </w:rPr>
+        <w:t>What states have you identified that are appropriate for modeling the </w:t>
+      </w:r>
+      <w:proofErr w:type="spellStart"/>
+      <w:r>
+        <w:rPr>
+          <w:rFonts w:ascii="inherit" w:hAnsi="inherit" w:cs="Times New Roman"/>
+          <w:b/>
+          <w:bCs/>
+          <w:i/>
+          <w:iCs/>
+          <w:color w:val="4F4F4F"/>
+          <w:sz w:val="23"/>
+          <w:szCs w:val="23"/>
+          <w:bdr w:val="none" w:sz="0" w:space="0" w:color="auto" w:frame="1"/>
+        </w:rPr>
+        <w:t>smartcab</w:t>
+      </w:r>
+      <w:proofErr w:type="spellEnd"/>
+      <w:r>
+        <w:rPr>
+          <w:rFonts w:ascii="inherit" w:hAnsi="inherit" w:cs="Times New Roman"/>
+          <w:i/>
+          <w:iCs/>
+          <w:color w:val="4F4F4F"/>
+          <w:sz w:val="23"/>
+          <w:szCs w:val="23"/>
+          <w:bdr w:val="none" w:sz="0" w:space="0" w:color="auto" w:frame="1"/>
+        </w:rPr>
+        <w:t> and environment? Why do you believe each of these states to be appropriate for this problem?</w:t>
+      </w:r>
+    </w:p>
+    <w:p>
+      <w:pPr>
+        <w:shd w:val="clear" w:color="auto" w:fill="FFFFFF"/>
+        <w:textAlignment w:val="baseline"/>
+        <w:rPr>
+          <w:rFonts w:ascii="Helvetica" w:hAnsi="Helvetica" w:cs="Times New Roman"/>
+          <w:color w:val="4F4F4F"/>
+          <w:sz w:val="23"/>
+          <w:szCs w:val="23"/>
+        </w:rPr>
+      </w:pPr>
+    </w:p>
+    <w:p>
+      <w:pPr>
+        <w:shd w:val="clear" w:color="auto" w:fill="FFFFFF"/>
+        <w:textAlignment w:val="baseline"/>
+        <w:rPr>
+          <w:rFonts w:ascii="inherit" w:hAnsi="inherit" w:cs="Times New Roman"/>
+          <w:i/>
+          <w:iCs/>
+          <w:color w:val="4F4F4F"/>
+          <w:sz w:val="23"/>
+          <w:szCs w:val="23"/>
+          <w:bdr w:val="none" w:sz="0" w:space="0" w:color="auto" w:frame="1"/>
+        </w:rPr>
+      </w:pPr>
+      <w:r>
+        <w:rPr>
+          <w:rFonts w:ascii="inherit" w:hAnsi="inherit" w:cs="Times New Roman"/>
+          <w:b/>
+          <w:bCs/>
+          <w:i/>
+          <w:iCs/>
+          <w:color w:val="4F4F4F"/>
+          <w:sz w:val="23"/>
+          <w:szCs w:val="23"/>
+          <w:bdr w:val="none" w:sz="0" w:space="0" w:color="auto" w:frame="1"/>
+        </w:rPr>
+        <w:t>OPTIONAL:</w:t>
+      </w:r>
+      <w:r>
+        <w:rPr>
+          <w:rFonts w:ascii="Helvetica" w:hAnsi="Helvetica" w:cs="Times New Roman"/>
+          <w:color w:val="4F4F4F"/>
+          <w:sz w:val="23"/>
+          <w:szCs w:val="23"/>
+        </w:rPr>
+        <w:t> </w:t>
+      </w:r>
+      <w:r>
+        <w:rPr>
+          <w:rFonts w:ascii="inherit" w:hAnsi="inherit" w:cs="Times New Roman"/>
+          <w:i/>
+          <w:iCs/>
+          <w:color w:val="4F4F4F"/>
+          <w:sz w:val="23"/>
+          <w:szCs w:val="23"/>
+          <w:bdr w:val="none" w:sz="0" w:space="0" w:color="auto" w:frame="1"/>
+        </w:rPr>
+        <w:t>How many states in total exist for the </w:t>
+      </w:r>
+      <w:proofErr w:type="spellStart"/>
+      <w:r>
+        <w:rPr>
+          <w:rFonts w:ascii="inherit" w:hAnsi="inherit" w:cs="Times New Roman"/>
+          <w:b/>
+          <w:bCs/>
+          <w:i/>
+          <w:iCs/>
+          <w:color w:val="4F4F4F"/>
+          <w:sz w:val="23"/>
+          <w:szCs w:val="23"/>
+          <w:bdr w:val="none" w:sz="0" w:space="0" w:color="auto" w:frame="1"/>
+        </w:rPr>
+        <w:t>smartcab</w:t>
+      </w:r>
+      <w:proofErr w:type="spellEnd"/>
+      <w:r>
+        <w:rPr>
+          <w:rFonts w:ascii="inherit" w:hAnsi="inherit" w:cs="Times New Roman"/>
+          <w:i/>
+          <w:iCs/>
+          <w:color w:val="4F4F4F"/>
+          <w:sz w:val="23"/>
+          <w:szCs w:val="23"/>
+          <w:bdr w:val="none" w:sz="0" w:space="0" w:color="auto" w:frame="1"/>
+        </w:rPr>
+        <w:t> in this environment? Does this number seem reasonable given that the goal of Q-Learning is to learn and make informed decisions about each state? Why or why not?</w:t>
       </w:r>
     </w:p>
     <w:p>
@@ -534,6 +651,51 @@
         </w:rPr>
         <w:t>Car present</w:t>
       </w:r>
+      <w:r>
+        <w:rPr>
+          <w:rFonts w:ascii="inherit" w:eastAsia="Times New Roman" w:hAnsi="inherit" w:cs="Times New Roman"/>
+          <w:color w:val="4F4F4F"/>
+          <w:sz w:val="23"/>
+          <w:szCs w:val="23"/>
+        </w:rPr>
+        <w:t xml:space="preserve"> (</w:t>
+      </w:r>
+      <w:r>
+        <w:rPr>
+          <w:rFonts w:ascii="inherit" w:eastAsia="Times New Roman" w:hAnsi="inherit" w:cs="Times New Roman" w:hint="eastAsia"/>
+          <w:color w:val="4F4F4F"/>
+          <w:sz w:val="23"/>
+          <w:szCs w:val="23"/>
+        </w:rPr>
+        <w:t>‘</w:t>
+      </w:r>
+      <w:r>
+        <w:rPr>
+          <w:rFonts w:ascii="inherit" w:eastAsia="Times New Roman" w:hAnsi="inherit" w:cs="Times New Roman"/>
+          <w:color w:val="4F4F4F"/>
+          <w:sz w:val="23"/>
+          <w:szCs w:val="23"/>
+        </w:rPr>
+        <w:t>oncoming</w:t>
+      </w:r>
+      <w:r>
+        <w:rPr>
+          <w:rFonts w:ascii="inherit" w:eastAsia="Times New Roman" w:hAnsi="inherit" w:cs="Times New Roman" w:hint="eastAsia"/>
+          <w:color w:val="4F4F4F"/>
+          <w:sz w:val="23"/>
+          <w:szCs w:val="23"/>
+        </w:rPr>
+        <w:t>’</w:t>
+      </w:r>
+      <w:r>
+        <w:rPr>
+          <w:rFonts w:ascii="inherit" w:eastAsia="Times New Roman" w:hAnsi="inherit" w:cs="Times New Roman"/>
+          <w:color w:val="4F4F4F"/>
+          <w:sz w:val="23"/>
+          <w:szCs w:val="23"/>
+        </w:rPr>
+        <w:t>)</w:t>
+      </w:r>
     </w:p>
     <w:p>
       <w:pPr>
@@ -558,7 +720,27 @@
           <w:sz w:val="23"/>
           <w:szCs w:val="23"/>
         </w:rPr>
-        <w:t>Time steps remaining</w:t>
+        <w:t xml:space="preserve">Previous </w:t>
+      </w:r>
+      <w:proofErr w:type="spellStart"/>
+      <w:r>
+        <w:rPr>
+          <w:rFonts w:ascii="inherit" w:eastAsia="Times New Roman" w:hAnsi="inherit" w:cs="Times New Roman"/>
+          <w:color w:val="4F4F4F"/>
+          <w:sz w:val="23"/>
+          <w:szCs w:val="23"/>
+        </w:rPr>
+        <w:t>smartcab</w:t>
+      </w:r>
+      <w:proofErr w:type="spellEnd"/>
+      <w:r>
+        <w:rPr>
+          <w:rFonts w:ascii="inherit" w:eastAsia="Times New Roman" w:hAnsi="inherit" w:cs="Times New Roman"/>
+          <w:color w:val="4F4F4F"/>
+          <w:sz w:val="23"/>
+          <w:szCs w:val="23"/>
+        </w:rPr>
+        <w:t xml:space="preserve"> action</w:t>
       </w:r>
     </w:p>
     <w:p>
@@ -584,17 +766,32 @@
           <w:sz w:val="23"/>
           <w:szCs w:val="23"/>
         </w:rPr>
-        <w:t>Number of steps moved forward in single direction</w:t>
-      </w:r>
-    </w:p>
-    <w:p>
-      <w:pPr>
-        <w:numPr>
-          <w:ilvl w:val="0"/>
-          <w:numId w:val="1"/>
-        </w:numPr>
+        <w:t xml:space="preserve">Pre-previous </w:t>
+      </w:r>
+      <w:proofErr w:type="spellStart"/>
+      <w:r>
+        <w:rPr>
+          <w:rFonts w:ascii="inherit" w:eastAsia="Times New Roman" w:hAnsi="inherit" w:cs="Times New Roman"/>
+          <w:color w:val="4F4F4F"/>
+          <w:sz w:val="23"/>
+          <w:szCs w:val="23"/>
+        </w:rPr>
+        <w:t>smartcab</w:t>
+      </w:r>
+      <w:proofErr w:type="spellEnd"/>
+      <w:r>
+        <w:rPr>
+          <w:rFonts w:ascii="inherit" w:eastAsia="Times New Roman" w:hAnsi="inherit" w:cs="Times New Roman"/>
+          <w:color w:val="4F4F4F"/>
+          <w:sz w:val="23"/>
+          <w:szCs w:val="23"/>
+        </w:rPr>
+        <w:t xml:space="preserve"> action (2 actions previous)</w:t>
+      </w:r>
+    </w:p>
+    <w:p>
+      <w:pPr>
         <w:shd w:val="clear" w:color="auto" w:fill="FFFFFF"/>
-        <w:ind w:left="0"/>
         <w:textAlignment w:val="baseline"/>
         <w:rPr>
           <w:rFonts w:ascii="inherit" w:eastAsia="Times New Roman" w:hAnsi="inherit" w:cs="Times New Roman"/>
@@ -603,15 +800,6 @@
           <w:szCs w:val="23"/>
         </w:rPr>
       </w:pPr>
-      <w:r>
-        <w:rPr>
-          <w:rFonts w:ascii="inherit" w:eastAsia="Times New Roman" w:hAnsi="inherit" w:cs="Times New Roman"/>
-          <w:color w:val="4F4F4F"/>
-          <w:sz w:val="23"/>
-          <w:szCs w:val="23"/>
-        </w:rPr>
-        <w:t>Reward</w:t>
-      </w:r>
     </w:p>
     <w:p>
       <w:pPr>
@@ -639,19 +827,93 @@
           <w:bdr w:val="none" w:sz="0" w:space="0" w:color="auto" w:frame="1"/>
         </w:rPr>
         <w:lastRenderedPageBreak/>
-        <w:t xml:space="preserve">I chose to use the first two elements as they are critical for avoiding penalties for violating traffic rules, and the </w:t>
-      </w:r>
-      <w:r>
-        <w:rPr>
-          <w:bdr w:val="none" w:sz="0" w:space="0" w:color="auto" w:frame="1"/>
-        </w:rPr>
-        <w:t xml:space="preserve">remaining three </w:t>
-      </w:r>
-      <w:r>
-        <w:rPr>
-          <w:bdr w:val="none" w:sz="0" w:space="0" w:color="auto" w:frame="1"/>
-        </w:rPr>
-        <w:t xml:space="preserve">elements, as they could potentially be useful in allowing the </w:t>
+        <w:t xml:space="preserve">I chose to use the first two </w:t>
+      </w:r>
+      <w:proofErr w:type="gramStart"/>
+      <w:r>
+        <w:rPr>
+          <w:bdr w:val="none" w:sz="0" w:space="0" w:color="auto" w:frame="1"/>
+        </w:rPr>
+        <w:t>elements</w:t>
+      </w:r>
+      <w:proofErr w:type="gramEnd"/>
+      <w:r>
+        <w:rPr>
+          <w:bdr w:val="none" w:sz="0" w:space="0" w:color="auto" w:frame="1"/>
+        </w:rPr>
+        <w:t xml:space="preserve"> as they are critical for avoiding penalti</w:t>
+      </w:r>
+      <w:r>
+        <w:rPr>
+          <w:bdr w:val="none" w:sz="0" w:space="0" w:color="auto" w:frame="1"/>
+        </w:rPr>
+        <w:t>es for violating traffic rules. T</w:t>
+      </w:r>
+      <w:r>
+        <w:rPr>
+          <w:bdr w:val="none" w:sz="0" w:space="0" w:color="auto" w:frame="1"/>
+        </w:rPr>
+        <w:t xml:space="preserve">he </w:t>
+      </w:r>
+      <w:r>
+        <w:rPr>
+          <w:bdr w:val="none" w:sz="0" w:space="0" w:color="auto" w:frame="1"/>
+        </w:rPr>
+        <w:t xml:space="preserve">remaining </w:t>
+      </w:r>
+      <w:r>
+        <w:rPr>
+          <w:bdr w:val="none" w:sz="0" w:space="0" w:color="auto" w:frame="1"/>
+        </w:rPr>
+        <w:t xml:space="preserve">two </w:t>
+      </w:r>
+      <w:r>
+        <w:rPr>
+          <w:bdr w:val="none" w:sz="0" w:space="0" w:color="auto" w:frame="1"/>
+        </w:rPr>
+        <w:t xml:space="preserve">elements </w:t>
+      </w:r>
+      <w:r>
+        <w:rPr>
+          <w:bdr w:val="none" w:sz="0" w:space="0" w:color="auto" w:frame="1"/>
+        </w:rPr>
+        <w:t xml:space="preserve">I chose </w:t>
+      </w:r>
+      <w:r>
+        <w:rPr>
+          <w:bdr w:val="none" w:sz="0" w:space="0" w:color="auto" w:frame="1"/>
+        </w:rPr>
+        <w:t xml:space="preserve">for their value in informing more </w:t>
+      </w:r>
+      <w:r>
+        <w:rPr>
+          <w:bdr w:val="none" w:sz="0" w:space="0" w:color="auto" w:frame="1"/>
+        </w:rPr>
+        <w:t xml:space="preserve">useful </w:t>
+      </w:r>
+      <w:r>
+        <w:rPr>
+          <w:bdr w:val="none" w:sz="0" w:space="0" w:color="auto" w:frame="1"/>
+        </w:rPr>
+        <w:t xml:space="preserve">navigation </w:t>
+      </w:r>
+      <w:r>
+        <w:rPr>
+          <w:bdr w:val="none" w:sz="0" w:space="0" w:color="auto" w:frame="1"/>
+        </w:rPr>
+        <w:t>around the grid (e.g. potentially avoiding circular behavior),</w:t>
+      </w:r>
+      <w:r>
+        <w:rPr>
+          <w:bdr w:val="none" w:sz="0" w:space="0" w:color="auto" w:frame="1"/>
+        </w:rPr>
+        <w:t xml:space="preserve"> </w:t>
+      </w:r>
+      <w:r>
+        <w:rPr>
+          <w:bdr w:val="none" w:sz="0" w:space="0" w:color="auto" w:frame="1"/>
+        </w:rPr>
+        <w:t xml:space="preserve">which can hopefully help the </w:t>
       </w:r>
       <w:proofErr w:type="spellStart"/>
       <w:r>
@@ -665,28 +927,98 @@
         <w:rPr>
           <w:bdr w:val="none" w:sz="0" w:space="0" w:color="auto" w:frame="1"/>
         </w:rPr>
-        <w:t xml:space="preserve"> to reach the destination rapidly enough to earn the successfully completed reward.</w:t>
-      </w:r>
-    </w:p>
-    <w:p>
-      <w:pPr>
-        <w:rPr>
-          <w:bdr w:val="none" w:sz="0" w:space="0" w:color="auto" w:frame="1"/>
-        </w:rPr>
-      </w:pPr>
-    </w:p>
-    <w:p>
-      <w:pPr>
-        <w:rPr>
-          <w:bdr w:val="none" w:sz="0" w:space="0" w:color="auto" w:frame="1"/>
-        </w:rPr>
-      </w:pPr>
-      <w:r>
-        <w:rPr>
-          <w:bdr w:val="none" w:sz="0" w:space="0" w:color="auto" w:frame="1"/>
-        </w:rPr>
-        <w:t>Initially I included a longer list of variables (including time, number of steps in specific direction and others), but found that the cab found it difficult to learn from a much wider set of states in the q-table.</w:t>
-      </w:r>
+        <w:t xml:space="preserve"> </w:t>
+      </w:r>
+      <w:r>
+        <w:rPr>
+          <w:bdr w:val="none" w:sz="0" w:space="0" w:color="auto" w:frame="1"/>
+        </w:rPr>
+        <w:t xml:space="preserve">to reach </w:t>
+      </w:r>
+      <w:r>
+        <w:rPr>
+          <w:bdr w:val="none" w:sz="0" w:space="0" w:color="auto" w:frame="1"/>
+        </w:rPr>
+        <w:t>its</w:t>
+      </w:r>
+      <w:r>
+        <w:rPr>
+          <w:bdr w:val="none" w:sz="0" w:space="0" w:color="auto" w:frame="1"/>
+        </w:rPr>
+        <w:t xml:space="preserve"> destination </w:t>
+      </w:r>
+      <w:r>
+        <w:rPr>
+          <w:bdr w:val="none" w:sz="0" w:space="0" w:color="auto" w:frame="1"/>
+        </w:rPr>
+        <w:t xml:space="preserve">more </w:t>
+      </w:r>
+      <w:r>
+        <w:rPr>
+          <w:bdr w:val="none" w:sz="0" w:space="0" w:color="auto" w:frame="1"/>
+        </w:rPr>
+        <w:t xml:space="preserve">rapidly </w:t>
+      </w:r>
+      <w:r>
+        <w:rPr>
+          <w:bdr w:val="none" w:sz="0" w:space="0" w:color="auto" w:frame="1"/>
+        </w:rPr>
+        <w:t xml:space="preserve">and </w:t>
+      </w:r>
+      <w:r>
+        <w:rPr>
+          <w:bdr w:val="none" w:sz="0" w:space="0" w:color="auto" w:frame="1"/>
+        </w:rPr>
+        <w:t>earn the successfully completed reward.</w:t>
+      </w:r>
+    </w:p>
+    <w:p>
+      <w:pPr>
+        <w:rPr>
+          <w:bdr w:val="none" w:sz="0" w:space="0" w:color="auto" w:frame="1"/>
+        </w:rPr>
+      </w:pPr>
+    </w:p>
+    <w:p>
+      <w:pPr>
+        <w:rPr>
+          <w:bdr w:val="none" w:sz="0" w:space="0" w:color="auto" w:frame="1"/>
+        </w:rPr>
+      </w:pPr>
+      <w:r>
+        <w:rPr>
+          <w:bdr w:val="none" w:sz="0" w:space="0" w:color="auto" w:frame="1"/>
+        </w:rPr>
+        <w:t xml:space="preserve">Initially I included a longer list of variables (including time, number of steps in specific direction and others), but found that the cab found it difficult to learn from a much wider set of states in </w:t>
+      </w:r>
+      <w:r>
+        <w:rPr>
+          <w:bdr w:val="none" w:sz="0" w:space="0" w:color="auto" w:frame="1"/>
+        </w:rPr>
+        <w:t>the q-table, as the cab was less likely to encounter a new state that could be informed by similar previous state, with multiple actions and their corresponding rewards.</w:t>
+      </w:r>
+    </w:p>
+    <w:p>
+      <w:pPr>
+        <w:rPr>
+          <w:bdr w:val="none" w:sz="0" w:space="0" w:color="auto" w:frame="1"/>
+        </w:rPr>
+      </w:pPr>
+    </w:p>
+    <w:p>
+      <w:pPr>
+        <w:rPr>
+          <w:bdr w:val="none" w:sz="0" w:space="0" w:color="auto" w:frame="1"/>
+        </w:rPr>
+      </w:pPr>
+      <w:r>
+        <w:rPr>
+          <w:bdr w:val="none" w:sz="0" w:space="0" w:color="auto" w:frame="1"/>
+        </w:rPr>
+        <w:t xml:space="preserve">The final set of inputs I’ve chosen seems to strike a balance between sufficient </w:t>
+      </w:r>
+      <w:bookmarkStart w:id="0" w:name="_GoBack"/>
+      <w:bookmarkEnd w:id="0"/>
     </w:p>
     <w:p>
       <w:pPr>
@@ -915,7 +1247,13 @@
         <w:rPr>
           <w:bdr w:val="none" w:sz="0" w:space="0" w:color="auto" w:frame="1"/>
         </w:rPr>
-        <w:t xml:space="preserve"> added 3 key features:</w:t>
+        <w:t xml:space="preserve"> added 4</w:t>
+      </w:r>
+      <w:r>
+        <w:rPr>
+          <w:bdr w:val="none" w:sz="0" w:space="0" w:color="auto" w:frame="1"/>
+        </w:rPr>
+        <w:t xml:space="preserve"> key features:</w:t>
       </w:r>
     </w:p>
     <w:p>
@@ -1009,6 +1347,18 @@
         </w:rPr>
         <w:t xml:space="preserve"> </w:t>
       </w:r>
+      <w:r>
+        <w:rPr>
+          <w:bdr w:val="none" w:sz="0" w:space="0" w:color="auto" w:frame="1"/>
+        </w:rPr>
+        <w:t xml:space="preserve"> - using a ‘LEARNING_RATE’  (between 0 and 1) that is raised to a power equal to the time unit </w:t>
+      </w:r>
+      <w:r>
+        <w:rPr>
+          <w:bdr w:val="none" w:sz="0" w:space="0" w:color="auto" w:frame="1"/>
+        </w:rPr>
+        <w:t>and multiplied times the reward of an action</w:t>
+      </w:r>
     </w:p>
     <w:p>
       <w:pPr>
@@ -1044,6 +1394,24 @@
     </w:p>
     <w:p>
       <w:pPr>
+        <w:pStyle w:val="ListParagraph"/>
+        <w:numPr>
+          <w:ilvl w:val="0"/>
+          <w:numId w:val="3"/>
+        </w:numPr>
+        <w:rPr>
+          <w:bdr w:val="none" w:sz="0" w:space="0" w:color="auto" w:frame="1"/>
+        </w:rPr>
+      </w:pPr>
+      <w:r>
+        <w:rPr>
+          <w:bdr w:val="none" w:sz="0" w:space="0" w:color="auto" w:frame="1"/>
+        </w:rPr>
+        <w:t>Inclusion of ‘last action’ and ‘before last action’ inputs for the q-table</w:t>
+      </w:r>
+    </w:p>
+    <w:p>
+      <w:pPr>
         <w:rPr>
           <w:bdr w:val="none" w:sz="0" w:space="0" w:color="auto" w:frame="1"/>
         </w:rPr>
@@ -1065,10 +1433,72 @@
         <w:rPr>
           <w:bdr w:val="none" w:sz="0" w:space="0" w:color="auto" w:frame="1"/>
         </w:rPr>
-        <w:t xml:space="preserve">updates, my cab was able to fairly consistently achieve end-of-trial total scores of around </w:t>
-      </w:r>
-      <w:bookmarkStart w:id="0" w:name="_GoBack"/>
-      <w:bookmarkEnd w:id="0"/>
+        <w:t xml:space="preserve">updates, </w:t>
+      </w:r>
+      <w:r>
+        <w:rPr>
+          <w:bdr w:val="none" w:sz="0" w:space="0" w:color="auto" w:frame="1"/>
+        </w:rPr>
+        <w:t xml:space="preserve">for trial sets (or simulations) of around 50 trials </w:t>
+      </w:r>
+      <w:r>
+        <w:rPr>
+          <w:bdr w:val="none" w:sz="0" w:space="0" w:color="auto" w:frame="1"/>
+        </w:rPr>
+        <w:t xml:space="preserve">my cab was able to fairly consistently achieve </w:t>
+      </w:r>
+      <w:r>
+        <w:rPr>
+          <w:bdr w:val="none" w:sz="0" w:space="0" w:color="auto" w:frame="1"/>
+        </w:rPr>
+        <w:t>average trial</w:t>
+      </w:r>
+      <w:r>
+        <w:rPr>
+          <w:bdr w:val="none" w:sz="0" w:space="0" w:color="auto" w:frame="1"/>
+        </w:rPr>
+        <w:t xml:space="preserve"> scores of</w:t>
+      </w:r>
+      <w:r>
+        <w:rPr>
+          <w:bdr w:val="none" w:sz="0" w:space="0" w:color="auto" w:frame="1"/>
+        </w:rPr>
+        <w:t xml:space="preserve"> over 5. </w:t>
+      </w:r>
+    </w:p>
+    <w:p>
+      <w:pPr>
+        <w:rPr>
+          <w:bdr w:val="none" w:sz="0" w:space="0" w:color="auto" w:frame="1"/>
+        </w:rPr>
+      </w:pPr>
+    </w:p>
+    <w:p>
+      <w:pPr>
+        <w:rPr>
+          <w:bdr w:val="none" w:sz="0" w:space="0" w:color="auto" w:frame="1"/>
+        </w:rPr>
+      </w:pPr>
+      <w:r>
+        <w:rPr>
+          <w:bdr w:val="none" w:sz="0" w:space="0" w:color="auto" w:frame="1"/>
+        </w:rPr>
+        <w:t xml:space="preserve">To definitively understand how variations to </w:t>
+      </w:r>
+      <w:proofErr w:type="spellStart"/>
+      <w:r>
+        <w:rPr>
+          <w:bdr w:val="none" w:sz="0" w:space="0" w:color="auto" w:frame="1"/>
+        </w:rPr>
+        <w:t>parapers</w:t>
+      </w:r>
+      <w:proofErr w:type="spellEnd"/>
+      <w:r>
+        <w:rPr>
+          <w:bdr w:val="none" w:sz="0" w:space="0" w:color="auto" w:frame="1"/>
+        </w:rPr>
+        <w:t xml:space="preserve"> </w:t>
+      </w:r>
     </w:p>
     <w:p>
       <w:pPr>
@@ -1205,9 +1635,72 @@
       </w:hyperlink>
     </w:p>
     <w:p/>
+    <w:p>
+      <w:proofErr w:type="spellStart"/>
+      <w:r>
+        <w:t>Polyfitting</w:t>
+      </w:r>
+      <w:proofErr w:type="spellEnd"/>
+      <w:r>
+        <w:t xml:space="preserve">: </w:t>
+      </w:r>
+      <w:hyperlink r:id="rId10" w:history="1">
+        <w:r>
+          <w:rPr>
+            <w:rStyle w:val="Hyperlink"/>
+          </w:rPr>
+          <w:t>http://stackoverflow.com/questions/29885408/how-plot-ployfit-n-log-n-with-python</w:t>
+        </w:r>
+      </w:hyperlink>
+    </w:p>
+    <w:p/>
+    <w:p/>
+    <w:p>
+      <w:proofErr w:type="spellStart"/>
+      <w:r>
+        <w:t>Matplotlib</w:t>
+      </w:r>
+      <w:proofErr w:type="spellEnd"/>
+      <w:r>
+        <w:t xml:space="preserve"> formatting:</w:t>
+      </w:r>
+    </w:p>
+    <w:p>
+      <w:hyperlink r:id="rId11" w:history="1">
+        <w:r>
+          <w:rPr>
+            <w:rStyle w:val="Hyperlink"/>
+          </w:rPr>
+          <w:t>http://stackoverflow.com/questions/8248467/matplotlib-tight-layout-doesnt-take-into-account-figure-suptitle</w:t>
+        </w:r>
+      </w:hyperlink>
+    </w:p>
+    <w:p>
+      <w:hyperlink r:id="rId12" w:history="1">
+        <w:r>
+          <w:rPr>
+            <w:rStyle w:val="Hyperlink"/>
+          </w:rPr>
+          <w:t>http://matplotlib.org/users/text_props.html</w:t>
+        </w:r>
+      </w:hyperlink>
+    </w:p>
+    <w:p>
+      <w:hyperlink r:id="rId13" w:history="1">
+        <w:r>
+          <w:rPr>
+            <w:rStyle w:val="Hyperlink"/>
+          </w:rPr>
+          <w:t>http://stackoverflow.com/questions/14770735/changing-figure-size-with-subplots</w:t>
+        </w:r>
+      </w:hyperlink>
+      <w:r>
+        <w:t xml:space="preserve"> </w:t>
+      </w:r>
+    </w:p>
     <w:p/>
     <w:sectPr>
-      <w:headerReference w:type="default" r:id="rId10"/>
+      <w:headerReference w:type="default" r:id="rId14"/>
       <w:pgSz w:w="12240" w:h="15840"/>
       <w:pgMar w:top="1440" w:right="1800" w:bottom="1440" w:left="1800" w:header="720" w:footer="720" w:gutter="0"/>
       <w:cols w:space="720"/>

</xml_diff>

<commit_message>
Add discussion of suboptimal choices
</commit_message>
<xml_diff>
--- a/smartcab_report.docx
+++ b/smartcab_report.docx
@@ -2208,241 +2208,489 @@
         </w:rPr>
         <w:t>learning rates</w:t>
       </w:r>
+      <w:r>
+        <w:rPr>
+          <w:rStyle w:val="Strong"/>
+          <w:b w:val="0"/>
+        </w:rPr>
+        <w:t xml:space="preserve"> </w:t>
+      </w:r>
+      <w:r>
+        <w:rPr>
+          <w:rStyle w:val="Strong"/>
+          <w:b w:val="0"/>
+        </w:rPr>
+        <w:t>between</w:t>
+      </w:r>
+      <w:r>
+        <w:rPr>
+          <w:rStyle w:val="Strong"/>
+          <w:b w:val="0"/>
+        </w:rPr>
+        <w:t xml:space="preserve"> </w:t>
+      </w:r>
+      <w:r>
+        <w:rPr>
+          <w:rStyle w:val="Strong"/>
+          <w:b w:val="0"/>
+        </w:rPr>
+        <w:t xml:space="preserve">0.5 and </w:t>
+      </w:r>
+      <w:r>
+        <w:rPr>
+          <w:rStyle w:val="Strong"/>
+          <w:b w:val="0"/>
+        </w:rPr>
+        <w:t>0.9</w:t>
+      </w:r>
+      <w:r>
+        <w:rPr>
+          <w:rStyle w:val="Strong"/>
+          <w:b w:val="0"/>
+        </w:rPr>
+        <w:t>,</w:t>
+      </w:r>
+      <w:r>
+        <w:rPr>
+          <w:rStyle w:val="Strong"/>
+          <w:b w:val="0"/>
+        </w:rPr>
+        <w:t xml:space="preserve"> and exploration rates around 0.1</w:t>
+      </w:r>
+      <w:r>
+        <w:rPr>
+          <w:rStyle w:val="Strong"/>
+          <w:b w:val="0"/>
+        </w:rPr>
+        <w:t xml:space="preserve">, </w:t>
+      </w:r>
+      <w:r>
+        <w:rPr>
+          <w:rStyle w:val="Strong"/>
+          <w:b w:val="0"/>
+        </w:rPr>
+        <w:t xml:space="preserve">typically reach above </w:t>
+      </w:r>
+      <w:r>
+        <w:rPr>
+          <w:rStyle w:val="Strong"/>
+          <w:b w:val="0"/>
+        </w:rPr>
+        <w:t>23</w:t>
+      </w:r>
+      <w:r>
+        <w:rPr>
+          <w:rStyle w:val="Strong"/>
+          <w:b w:val="0"/>
+        </w:rPr>
+        <w:t>.</w:t>
+      </w:r>
+      <w:r>
+        <w:rPr>
+          <w:rStyle w:val="Strong"/>
+          <w:b w:val="0"/>
+        </w:rPr>
+        <w:t xml:space="preserve"> </w:t>
+      </w:r>
+      <w:r>
+        <w:rPr>
+          <w:rStyle w:val="Strong"/>
+          <w:b w:val="0"/>
+        </w:rPr>
+        <w:t>I suspect that this is close to</w:t>
+      </w:r>
+      <w:r>
+        <w:rPr>
+          <w:rStyle w:val="Strong"/>
+          <w:b w:val="0"/>
+        </w:rPr>
+        <w:t>, but not quite</w:t>
+      </w:r>
+      <w:r>
+        <w:rPr>
+          <w:rStyle w:val="Strong"/>
+          <w:b w:val="0"/>
+        </w:rPr>
+        <w:t>,</w:t>
+      </w:r>
+      <w:r>
+        <w:rPr>
+          <w:rStyle w:val="Strong"/>
+          <w:b w:val="0"/>
+        </w:rPr>
+        <w:t xml:space="preserve"> </w:t>
+      </w:r>
+      <w:r>
+        <w:rPr>
+          <w:rStyle w:val="Strong"/>
+          <w:b w:val="0"/>
+        </w:rPr>
+        <w:t>optimal</w:t>
+      </w:r>
+      <w:r>
+        <w:rPr>
+          <w:rStyle w:val="Strong"/>
+          <w:b w:val="0"/>
+        </w:rPr>
+        <w:t>.</w:t>
+      </w:r>
+      <w:r>
+        <w:rPr>
+          <w:rStyle w:val="Strong"/>
+          <w:b w:val="0"/>
+        </w:rPr>
+        <w:t xml:space="preserve"> </w:t>
+      </w:r>
+      <w:r>
+        <w:rPr>
+          <w:rStyle w:val="Strong"/>
+          <w:b w:val="0"/>
+        </w:rPr>
+        <w:t>T</w:t>
+      </w:r>
+      <w:r>
+        <w:rPr>
+          <w:rStyle w:val="Strong"/>
+          <w:b w:val="0"/>
+        </w:rPr>
+        <w:t xml:space="preserve">he </w:t>
+      </w:r>
+      <w:r>
+        <w:rPr>
+          <w:rStyle w:val="Strong"/>
+          <w:b w:val="0"/>
+        </w:rPr>
+        <w:t xml:space="preserve">plotted </w:t>
+      </w:r>
+      <w:r>
+        <w:rPr>
+          <w:rStyle w:val="Strong"/>
+          <w:b w:val="0"/>
+        </w:rPr>
+        <w:t xml:space="preserve">background </w:t>
+      </w:r>
+      <w:r>
+        <w:rPr>
+          <w:rStyle w:val="Strong"/>
+          <w:b w:val="0"/>
+        </w:rPr>
+        <w:t>line graph</w:t>
+      </w:r>
+      <w:r>
+        <w:rPr>
+          <w:rStyle w:val="Strong"/>
+          <w:b w:val="0"/>
+        </w:rPr>
+        <w:t xml:space="preserve">s for the last </w:t>
+      </w:r>
+      <w:r>
+        <w:rPr>
+          <w:rStyle w:val="Strong"/>
+          <w:b w:val="0"/>
+        </w:rPr>
+        <w:t>trial set</w:t>
+      </w:r>
+      <w:r>
+        <w:rPr>
+          <w:rStyle w:val="Strong"/>
+          <w:b w:val="0"/>
+        </w:rPr>
+        <w:t xml:space="preserve"> for given parameters</w:t>
+      </w:r>
+      <w:r>
+        <w:rPr>
+          <w:rStyle w:val="Strong"/>
+          <w:b w:val="0"/>
+        </w:rPr>
+        <w:t xml:space="preserve"> suggest that individual trial </w:t>
+      </w:r>
+      <w:r>
+        <w:rPr>
+          <w:rStyle w:val="Strong"/>
+          <w:b w:val="0"/>
+        </w:rPr>
+        <w:t xml:space="preserve">score </w:t>
+      </w:r>
+      <w:r>
+        <w:rPr>
+          <w:rStyle w:val="Strong"/>
+          <w:b w:val="0"/>
+        </w:rPr>
+        <w:t>values can be greater than 23</w:t>
+      </w:r>
+      <w:r>
+        <w:rPr>
+          <w:rStyle w:val="Strong"/>
+          <w:b w:val="0"/>
+        </w:rPr>
+        <w:t>, so there may still be room for improvement</w:t>
+      </w:r>
+      <w:r>
+        <w:rPr>
+          <w:rStyle w:val="Strong"/>
+          <w:b w:val="0"/>
+        </w:rPr>
+        <w:t xml:space="preserve">. </w:t>
+      </w:r>
+      <w:r>
+        <w:rPr>
+          <w:rStyle w:val="Strong"/>
+          <w:b w:val="0"/>
+        </w:rPr>
+        <w:t>However, t</w:t>
+      </w:r>
+      <w:r>
+        <w:rPr>
+          <w:rStyle w:val="Strong"/>
+          <w:b w:val="0"/>
+        </w:rPr>
+        <w:t xml:space="preserve">he maximum score </w:t>
+      </w:r>
+      <w:r>
+        <w:rPr>
+          <w:rStyle w:val="Strong"/>
+          <w:b w:val="0"/>
+        </w:rPr>
+        <w:t xml:space="preserve">also </w:t>
+      </w:r>
+      <w:r>
+        <w:rPr>
+          <w:rStyle w:val="Strong"/>
+          <w:b w:val="0"/>
+        </w:rPr>
+        <w:t xml:space="preserve">depends on the </w:t>
+      </w:r>
+      <w:r>
+        <w:rPr>
+          <w:rStyle w:val="Strong"/>
+          <w:b w:val="0"/>
+        </w:rPr>
+        <w:t xml:space="preserve">randomly generated </w:t>
+      </w:r>
+      <w:r>
+        <w:rPr>
+          <w:rStyle w:val="Strong"/>
+          <w:b w:val="0"/>
+        </w:rPr>
+        <w:t xml:space="preserve">initial </w:t>
+      </w:r>
+      <w:r>
+        <w:rPr>
+          <w:rStyle w:val="Strong"/>
+          <w:b w:val="0"/>
+        </w:rPr>
+        <w:t xml:space="preserve">distance to the destination, </w:t>
+      </w:r>
+      <w:r>
+        <w:rPr>
+          <w:rStyle w:val="Strong"/>
+          <w:b w:val="0"/>
+        </w:rPr>
+        <w:t>which makes it difficult to determine what consistently optimal scoring would look like</w:t>
+      </w:r>
+      <w:r>
+        <w:rPr>
+          <w:rStyle w:val="Strong"/>
+          <w:b w:val="0"/>
+        </w:rPr>
+        <w:t xml:space="preserve">. </w:t>
+      </w:r>
+    </w:p>
+    <w:p>
+      <w:pPr>
+        <w:rPr>
+          <w:rStyle w:val="Strong"/>
+          <w:b w:val="0"/>
+        </w:rPr>
+      </w:pPr>
+    </w:p>
+    <w:p>
+      <w:pPr>
+        <w:rPr>
+          <w:rStyle w:val="Strong"/>
+          <w:b w:val="0"/>
+        </w:rPr>
+      </w:pPr>
+      <w:r>
+        <w:rPr>
+          <w:rStyle w:val="Strong"/>
+          <w:b w:val="0"/>
+        </w:rPr>
+        <w:t xml:space="preserve">An optimal policy would </w:t>
+      </w:r>
+      <w:r>
+        <w:rPr>
+          <w:rStyle w:val="Strong"/>
+          <w:b w:val="0"/>
+        </w:rPr>
+        <w:t>describe the correct action for every state possible given the smartcab’s position on the grid relative to the destination</w:t>
+      </w:r>
+      <w:r>
+        <w:rPr>
+          <w:rStyle w:val="Strong"/>
+          <w:b w:val="0"/>
+        </w:rPr>
+        <w:t xml:space="preserve"> (whether guided by waypoints or an overall grid view)</w:t>
+      </w:r>
+      <w:r>
+        <w:rPr>
+          <w:rStyle w:val="Strong"/>
+          <w:b w:val="0"/>
+        </w:rPr>
+        <w:t>, the traffic light state</w:t>
+      </w:r>
+      <w:r>
+        <w:rPr>
+          <w:rStyle w:val="Strong"/>
+          <w:b w:val="0"/>
+        </w:rPr>
+        <w:t xml:space="preserve"> at the smartcab’s intersection</w:t>
+      </w:r>
+      <w:r>
+        <w:rPr>
+          <w:rStyle w:val="Strong"/>
+          <w:b w:val="0"/>
+        </w:rPr>
+        <w:t>,</w:t>
+      </w:r>
+      <w:r>
+        <w:rPr>
+          <w:rStyle w:val="Strong"/>
+          <w:b w:val="0"/>
+        </w:rPr>
+        <w:t xml:space="preserve"> and the state of any other vehicles on the grid.</w:t>
+      </w:r>
+    </w:p>
+    <w:p>
+      <w:pPr>
+        <w:rPr>
+          <w:rStyle w:val="Strong"/>
+          <w:b w:val="0"/>
+        </w:rPr>
+      </w:pPr>
+    </w:p>
+    <w:p>
+      <w:pPr>
+        <w:rPr>
+          <w:rStyle w:val="Strong"/>
+          <w:b w:val="0"/>
+        </w:rPr>
+      </w:pPr>
+      <w:r>
+        <w:rPr>
+          <w:rStyle w:val="Strong"/>
+          <w:b w:val="0"/>
+        </w:rPr>
+        <w:t xml:space="preserve">To further explore sources of suboptimal behavior from my agent, I logged outcomes in later trials (the last 5 of </w:t>
+      </w:r>
+      <w:r>
+        <w:rPr>
+          <w:rStyle w:val="Strong"/>
+          <w:b w:val="0"/>
+        </w:rPr>
+        <w:t xml:space="preserve">a </w:t>
+      </w:r>
+      <w:r>
+        <w:rPr>
+          <w:rStyle w:val="Strong"/>
+          <w:b w:val="0"/>
+        </w:rPr>
+        <w:t xml:space="preserve">trial set), for which I collected the current relevant action and q-table reward set, as well as all current state attributes. Based on existing q-table values, it seems that the cab was typically incurring penalties as a result of continuing random ‘exploration’ rather than </w:t>
+      </w:r>
+      <w:r>
+        <w:rPr>
+          <w:rStyle w:val="Strong"/>
+          <w:b w:val="0"/>
+        </w:rPr>
+        <w:t xml:space="preserve">in </w:t>
+      </w:r>
+      <w:r>
+        <w:rPr>
+          <w:rStyle w:val="Strong"/>
+          <w:b w:val="0"/>
+        </w:rPr>
+        <w:t xml:space="preserve">pursuit of a waypoint in violation of traffic rules. Most of the actions in </w:t>
+      </w:r>
+      <w:r>
+        <w:rPr>
+          <w:rStyle w:val="Strong"/>
+          <w:b w:val="0"/>
+        </w:rPr>
+        <w:t>logged suboptimal reward</w:t>
+      </w:r>
+      <w:r>
+        <w:rPr>
+          <w:rStyle w:val="Strong"/>
+          <w:b w:val="0"/>
+        </w:rPr>
+        <w:t xml:space="preserve"> cases did not correspond to maximum </w:t>
+      </w:r>
+      <w:r>
+        <w:rPr>
+          <w:rStyle w:val="Strong"/>
+          <w:b w:val="0"/>
+        </w:rPr>
+        <w:t>available p</w:t>
+      </w:r>
+      <w:r>
+        <w:rPr>
+          <w:rStyle w:val="Strong"/>
+          <w:b w:val="0"/>
+        </w:rPr>
+        <w:t>ayoffs in the q-table, and were likely generated randomly.</w:t>
+      </w:r>
+    </w:p>
+    <w:p>
+      <w:pPr>
+        <w:rPr>
+          <w:rStyle w:val="Strong"/>
+          <w:b w:val="0"/>
+        </w:rPr>
+      </w:pPr>
+    </w:p>
+    <w:p>
+      <w:pPr>
+        <w:rPr>
+          <w:b/>
+        </w:rPr>
+      </w:pPr>
+      <w:r>
+        <w:rPr>
+          <w:rStyle w:val="Strong"/>
+          <w:b w:val="0"/>
+        </w:rPr>
+        <w:t xml:space="preserve">These errors late in a trial set </w:t>
+      </w:r>
+      <w:r>
+        <w:rPr>
+          <w:rStyle w:val="Strong"/>
+          <w:b w:val="0"/>
+        </w:rPr>
+        <w:t xml:space="preserve">further endorse </w:t>
+      </w:r>
+      <w:r>
+        <w:rPr>
+          <w:rStyle w:val="Strong"/>
+          <w:b w:val="0"/>
+        </w:rPr>
+        <w:t>the benefits of a decaying epsilon, which could prevent exploration where the q-table is already</w:t>
+      </w:r>
+      <w:r>
+        <w:rPr>
+          <w:rStyle w:val="Strong"/>
+          <w:b w:val="0"/>
+        </w:rPr>
+        <w:t xml:space="preserve"> fairly well established.</w:t>
+      </w:r>
+    </w:p>
+    <w:p>
+      <w:pPr>
+        <w:rPr>
+          <w:b/>
+        </w:rPr>
+      </w:pPr>
       <w:bookmarkStart w:id="0" w:name="_GoBack"/>
       <w:bookmarkEnd w:id="0"/>
-      <w:r>
-        <w:rPr>
-          <w:rStyle w:val="Strong"/>
-          <w:b w:val="0"/>
-        </w:rPr>
-        <w:t xml:space="preserve"> </w:t>
-      </w:r>
-      <w:r>
-        <w:rPr>
-          <w:rStyle w:val="Strong"/>
-          <w:b w:val="0"/>
-        </w:rPr>
-        <w:t>between</w:t>
-      </w:r>
-      <w:r>
-        <w:rPr>
-          <w:rStyle w:val="Strong"/>
-          <w:b w:val="0"/>
-        </w:rPr>
-        <w:t xml:space="preserve"> </w:t>
-      </w:r>
-      <w:r>
-        <w:rPr>
-          <w:rStyle w:val="Strong"/>
-          <w:b w:val="0"/>
-        </w:rPr>
-        <w:t xml:space="preserve">0.5 and </w:t>
-      </w:r>
-      <w:r>
-        <w:rPr>
-          <w:rStyle w:val="Strong"/>
-          <w:b w:val="0"/>
-        </w:rPr>
-        <w:t>0.9</w:t>
-      </w:r>
-      <w:r>
-        <w:rPr>
-          <w:rStyle w:val="Strong"/>
-          <w:b w:val="0"/>
-        </w:rPr>
-        <w:t>,</w:t>
-      </w:r>
-      <w:r>
-        <w:rPr>
-          <w:rStyle w:val="Strong"/>
-          <w:b w:val="0"/>
-        </w:rPr>
-        <w:t xml:space="preserve"> and exploration rates around 0.1</w:t>
-      </w:r>
-      <w:r>
-        <w:rPr>
-          <w:rStyle w:val="Strong"/>
-          <w:b w:val="0"/>
-        </w:rPr>
-        <w:t xml:space="preserve">, </w:t>
-      </w:r>
-      <w:r>
-        <w:rPr>
-          <w:rStyle w:val="Strong"/>
-          <w:b w:val="0"/>
-        </w:rPr>
-        <w:t xml:space="preserve">typically reach above </w:t>
-      </w:r>
-      <w:r>
-        <w:rPr>
-          <w:rStyle w:val="Strong"/>
-          <w:b w:val="0"/>
-        </w:rPr>
-        <w:t>23</w:t>
-      </w:r>
-      <w:r>
-        <w:rPr>
-          <w:rStyle w:val="Strong"/>
-          <w:b w:val="0"/>
-        </w:rPr>
-        <w:t>.</w:t>
-      </w:r>
-      <w:r>
-        <w:rPr>
-          <w:rStyle w:val="Strong"/>
-          <w:b w:val="0"/>
-        </w:rPr>
-        <w:t xml:space="preserve"> </w:t>
-      </w:r>
-      <w:r>
-        <w:rPr>
-          <w:rStyle w:val="Strong"/>
-          <w:b w:val="0"/>
-        </w:rPr>
-        <w:t xml:space="preserve">I suspect that this is close to </w:t>
-      </w:r>
-      <w:r>
-        <w:rPr>
-          <w:rStyle w:val="Strong"/>
-          <w:b w:val="0"/>
-        </w:rPr>
-        <w:t>optimal</w:t>
-      </w:r>
-      <w:r>
-        <w:rPr>
-          <w:rStyle w:val="Strong"/>
-          <w:b w:val="0"/>
-        </w:rPr>
-        <w:t xml:space="preserve">, but the </w:t>
-      </w:r>
-      <w:r>
-        <w:rPr>
-          <w:rStyle w:val="Strong"/>
-          <w:b w:val="0"/>
-        </w:rPr>
-        <w:t xml:space="preserve">plotted </w:t>
-      </w:r>
-      <w:r>
-        <w:rPr>
-          <w:rStyle w:val="Strong"/>
-          <w:b w:val="0"/>
-        </w:rPr>
-        <w:t xml:space="preserve">background </w:t>
-      </w:r>
-      <w:r>
-        <w:rPr>
-          <w:rStyle w:val="Strong"/>
-          <w:b w:val="0"/>
-        </w:rPr>
-        <w:t>line graph</w:t>
-      </w:r>
-      <w:r>
-        <w:rPr>
-          <w:rStyle w:val="Strong"/>
-          <w:b w:val="0"/>
-        </w:rPr>
-        <w:t xml:space="preserve">s for the last </w:t>
-      </w:r>
-      <w:r>
-        <w:rPr>
-          <w:rStyle w:val="Strong"/>
-          <w:b w:val="0"/>
-        </w:rPr>
-        <w:t>trial set</w:t>
-      </w:r>
-      <w:r>
-        <w:rPr>
-          <w:rStyle w:val="Strong"/>
-          <w:b w:val="0"/>
-        </w:rPr>
-        <w:t xml:space="preserve"> for given parameters</w:t>
-      </w:r>
-      <w:r>
-        <w:rPr>
-          <w:rStyle w:val="Strong"/>
-          <w:b w:val="0"/>
-        </w:rPr>
-        <w:t xml:space="preserve"> suggest that individual trial </w:t>
-      </w:r>
-      <w:r>
-        <w:rPr>
-          <w:rStyle w:val="Strong"/>
-          <w:b w:val="0"/>
-        </w:rPr>
-        <w:t xml:space="preserve">score </w:t>
-      </w:r>
-      <w:r>
-        <w:rPr>
-          <w:rStyle w:val="Strong"/>
-          <w:b w:val="0"/>
-        </w:rPr>
-        <w:t xml:space="preserve">values can be greater than 23. The maximum score depends on the </w:t>
-      </w:r>
-      <w:r>
-        <w:rPr>
-          <w:rStyle w:val="Strong"/>
-          <w:b w:val="0"/>
-        </w:rPr>
-        <w:t xml:space="preserve">randomly generated </w:t>
-      </w:r>
-      <w:r>
-        <w:rPr>
-          <w:rStyle w:val="Strong"/>
-          <w:b w:val="0"/>
-        </w:rPr>
-        <w:t xml:space="preserve">distance to the destination, and thus the smartcab learning algorithm may not be able to generate scores consistently higher </w:t>
-      </w:r>
-      <w:r>
-        <w:rPr>
-          <w:rStyle w:val="Strong"/>
-          <w:b w:val="0"/>
-        </w:rPr>
-        <w:t xml:space="preserve">than </w:t>
-      </w:r>
-      <w:r>
-        <w:rPr>
-          <w:rStyle w:val="Strong"/>
-          <w:b w:val="0"/>
-        </w:rPr>
-        <w:t xml:space="preserve">23. </w:t>
-      </w:r>
-    </w:p>
-    <w:p>
-      <w:pPr>
-        <w:rPr>
-          <w:rStyle w:val="Strong"/>
-          <w:b w:val="0"/>
-        </w:rPr>
-      </w:pPr>
-    </w:p>
-    <w:p>
-      <w:pPr>
-        <w:rPr>
-          <w:b/>
-        </w:rPr>
-      </w:pPr>
-      <w:r>
-        <w:rPr>
-          <w:rStyle w:val="Strong"/>
-          <w:b w:val="0"/>
-        </w:rPr>
-        <w:t xml:space="preserve">An optimal policy would </w:t>
-      </w:r>
-      <w:r>
-        <w:rPr>
-          <w:rStyle w:val="Strong"/>
-          <w:b w:val="0"/>
-        </w:rPr>
-        <w:t>describe the correct action for every state possible given the smartcab’s position on the grid relative to the destination, the traffic light state at the waypoint and the state of any other vehicles on the grid.</w:t>
-      </w:r>
-    </w:p>
-    <w:p/>
-    <w:p>
-      <w:pPr>
-        <w:rPr>
-          <w:b/>
-        </w:rPr>
-      </w:pPr>
       <w:r>
         <w:rPr>
           <w:b/>
@@ -2793,7 +3041,7 @@
         <w:rStyle w:val="PageNumber"/>
         <w:noProof/>
       </w:rPr>
-      <w:t>7</w:t>
+      <w:t>1</w:t>
     </w:r>
     <w:r>
       <w:rPr>

</xml_diff>